<commit_message>
Model & doc V1.0 update.
</commit_message>
<xml_diff>
--- a/doc/项目需求分析规格说明书V1.0-1190200526-沈城有.docx
+++ b/doc/项目需求分析规格说明书V1.0-1190200526-沈城有.docx
@@ -1177,33 +1177,39 @@
           <w:tab w:val="right" w:leader="dot" w:pos="8296"/>
         </w:tabs>
         <w:rPr>
+          <w:rFonts w:asciiTheme="minorHAnsi" w:eastAsiaTheme="minorEastAsia" w:hAnsiTheme="minorHAnsi" w:cstheme="minorBidi"/>
           <w:noProof/>
+          <w:sz w:val="24"/>
         </w:rPr>
       </w:pPr>
       <w:r>
         <w:rPr>
           <w:color w:val="FF0000"/>
+          <w:sz w:val="24"/>
         </w:rPr>
         <w:fldChar w:fldCharType="begin"/>
       </w:r>
       <w:r>
         <w:rPr>
           <w:color w:val="FF0000"/>
+          <w:sz w:val="24"/>
         </w:rPr>
         <w:instrText xml:space="preserve"> TOC \o "1-4" \h \z \u </w:instrText>
       </w:r>
       <w:r>
         <w:rPr>
           <w:color w:val="FF0000"/>
+          <w:sz w:val="24"/>
         </w:rPr>
         <w:fldChar w:fldCharType="separate"/>
       </w:r>
-      <w:hyperlink w:anchor="_Toc87808493" w:history="1">
+      <w:hyperlink w:anchor="_Toc87912171" w:history="1">
         <w:r>
           <w:rPr>
             <w:rStyle w:val="a4"/>
             <w:rFonts w:eastAsia="黑体"/>
             <w:noProof/>
+            <w:sz w:val="24"/>
           </w:rPr>
           <w:t xml:space="preserve">1 </w:t>
         </w:r>
@@ -1212,6 +1218,7 @@
             <w:rStyle w:val="a4"/>
             <w:rFonts w:eastAsia="黑体"/>
             <w:noProof/>
+            <w:sz w:val="24"/>
           </w:rPr>
           <w:t>项目基本概况</w:t>
         </w:r>
@@ -1219,6 +1226,7 @@
           <w:rPr>
             <w:noProof/>
             <w:webHidden/>
+            <w:sz w:val="24"/>
           </w:rPr>
           <w:tab/>
         </w:r>
@@ -1226,6 +1234,7 @@
           <w:rPr>
             <w:noProof/>
             <w:webHidden/>
+            <w:sz w:val="24"/>
           </w:rPr>
           <w:fldChar w:fldCharType="begin"/>
         </w:r>
@@ -1233,19 +1242,22 @@
           <w:rPr>
             <w:noProof/>
             <w:webHidden/>
-          </w:rPr>
-          <w:instrText xml:space="preserve"> PAGEREF _Toc87808493 \h </w:instrText>
+            <w:sz w:val="24"/>
+          </w:rPr>
+          <w:instrText xml:space="preserve"> PAGEREF _Toc87912171 \h </w:instrText>
         </w:r>
         <w:r>
           <w:rPr>
             <w:noProof/>
             <w:webHidden/>
+            <w:sz w:val="24"/>
           </w:rPr>
         </w:r>
         <w:r>
           <w:rPr>
             <w:noProof/>
             <w:webHidden/>
+            <w:sz w:val="24"/>
           </w:rPr>
           <w:fldChar w:fldCharType="separate"/>
         </w:r>
@@ -1253,6 +1265,7 @@
           <w:rPr>
             <w:noProof/>
             <w:webHidden/>
+            <w:sz w:val="24"/>
           </w:rPr>
           <w:t>1</w:t>
         </w:r>
@@ -1260,6 +1273,7 @@
           <w:rPr>
             <w:noProof/>
             <w:webHidden/>
+            <w:sz w:val="24"/>
           </w:rPr>
           <w:fldChar w:fldCharType="end"/>
         </w:r>
@@ -1272,15 +1286,18 @@
           <w:tab w:val="right" w:leader="dot" w:pos="8296"/>
         </w:tabs>
         <w:rPr>
+          <w:rFonts w:asciiTheme="minorHAnsi" w:eastAsiaTheme="minorEastAsia" w:hAnsiTheme="minorHAnsi" w:cstheme="minorBidi"/>
           <w:noProof/>
-        </w:rPr>
-      </w:pPr>
-      <w:hyperlink w:anchor="_Toc87808494" w:history="1">
+          <w:sz w:val="24"/>
+        </w:rPr>
+      </w:pPr>
+      <w:hyperlink w:anchor="_Toc87912172" w:history="1">
         <w:r>
           <w:rPr>
             <w:rStyle w:val="a4"/>
             <w:rFonts w:eastAsia="黑体"/>
             <w:noProof/>
+            <w:sz w:val="24"/>
           </w:rPr>
           <w:t xml:space="preserve">2 </w:t>
         </w:r>
@@ -1289,6 +1306,7 @@
             <w:rStyle w:val="a4"/>
             <w:rFonts w:eastAsia="黑体"/>
             <w:noProof/>
+            <w:sz w:val="24"/>
           </w:rPr>
           <w:t>通用批发零售业务管理系统需求描述</w:t>
         </w:r>
@@ -1296,6 +1314,7 @@
           <w:rPr>
             <w:noProof/>
             <w:webHidden/>
+            <w:sz w:val="24"/>
           </w:rPr>
           <w:tab/>
         </w:r>
@@ -1303,6 +1322,7 @@
           <w:rPr>
             <w:noProof/>
             <w:webHidden/>
+            <w:sz w:val="24"/>
           </w:rPr>
           <w:fldChar w:fldCharType="begin"/>
         </w:r>
@@ -1310,19 +1330,22 @@
           <w:rPr>
             <w:noProof/>
             <w:webHidden/>
-          </w:rPr>
-          <w:instrText xml:space="preserve"> PAGEREF _Toc87808494 \h </w:instrText>
+            <w:sz w:val="24"/>
+          </w:rPr>
+          <w:instrText xml:space="preserve"> PAGEREF _Toc87912172 \h </w:instrText>
         </w:r>
         <w:r>
           <w:rPr>
             <w:noProof/>
             <w:webHidden/>
+            <w:sz w:val="24"/>
           </w:rPr>
         </w:r>
         <w:r>
           <w:rPr>
             <w:noProof/>
             <w:webHidden/>
+            <w:sz w:val="24"/>
           </w:rPr>
           <w:fldChar w:fldCharType="separate"/>
         </w:r>
@@ -1330,6 +1353,7 @@
           <w:rPr>
             <w:noProof/>
             <w:webHidden/>
+            <w:sz w:val="24"/>
           </w:rPr>
           <w:t>1</w:t>
         </w:r>
@@ -1337,6 +1361,7 @@
           <w:rPr>
             <w:noProof/>
             <w:webHidden/>
+            <w:sz w:val="24"/>
           </w:rPr>
           <w:fldChar w:fldCharType="end"/>
         </w:r>
@@ -1349,14 +1374,17 @@
           <w:tab w:val="right" w:leader="dot" w:pos="8296"/>
         </w:tabs>
         <w:rPr>
+          <w:rFonts w:asciiTheme="minorHAnsi" w:eastAsiaTheme="minorEastAsia" w:hAnsiTheme="minorHAnsi" w:cstheme="minorBidi"/>
           <w:noProof/>
-        </w:rPr>
-      </w:pPr>
-      <w:hyperlink w:anchor="_Toc87808495" w:history="1">
+          <w:sz w:val="24"/>
+        </w:rPr>
+      </w:pPr>
+      <w:hyperlink w:anchor="_Toc87912173" w:history="1">
         <w:r>
           <w:rPr>
             <w:rStyle w:val="a4"/>
             <w:noProof/>
+            <w:sz w:val="24"/>
           </w:rPr>
           <w:t xml:space="preserve">2.1 </w:t>
         </w:r>
@@ -1364,6 +1392,7 @@
           <w:rPr>
             <w:rStyle w:val="a4"/>
             <w:noProof/>
+            <w:sz w:val="24"/>
           </w:rPr>
           <w:t>系统功能划分</w:t>
         </w:r>
@@ -1371,6 +1400,7 @@
           <w:rPr>
             <w:noProof/>
             <w:webHidden/>
+            <w:sz w:val="24"/>
           </w:rPr>
           <w:tab/>
         </w:r>
@@ -1378,6 +1408,7 @@
           <w:rPr>
             <w:noProof/>
             <w:webHidden/>
+            <w:sz w:val="24"/>
           </w:rPr>
           <w:fldChar w:fldCharType="begin"/>
         </w:r>
@@ -1385,19 +1416,22 @@
           <w:rPr>
             <w:noProof/>
             <w:webHidden/>
-          </w:rPr>
-          <w:instrText xml:space="preserve"> PAGEREF _Toc87808495 \h </w:instrText>
+            <w:sz w:val="24"/>
+          </w:rPr>
+          <w:instrText xml:space="preserve"> PAGEREF _Toc87912173 \h </w:instrText>
         </w:r>
         <w:r>
           <w:rPr>
             <w:noProof/>
             <w:webHidden/>
+            <w:sz w:val="24"/>
           </w:rPr>
         </w:r>
         <w:r>
           <w:rPr>
             <w:noProof/>
             <w:webHidden/>
+            <w:sz w:val="24"/>
           </w:rPr>
           <w:fldChar w:fldCharType="separate"/>
         </w:r>
@@ -1405,6 +1439,7 @@
           <w:rPr>
             <w:noProof/>
             <w:webHidden/>
+            <w:sz w:val="24"/>
           </w:rPr>
           <w:t>1</w:t>
         </w:r>
@@ -1412,6 +1447,7 @@
           <w:rPr>
             <w:noProof/>
             <w:webHidden/>
+            <w:sz w:val="24"/>
           </w:rPr>
           <w:fldChar w:fldCharType="end"/>
         </w:r>
@@ -1424,14 +1460,17 @@
           <w:tab w:val="right" w:leader="dot" w:pos="8296"/>
         </w:tabs>
         <w:rPr>
+          <w:rFonts w:asciiTheme="minorHAnsi" w:eastAsiaTheme="minorEastAsia" w:hAnsiTheme="minorHAnsi" w:cstheme="minorBidi"/>
           <w:noProof/>
-        </w:rPr>
-      </w:pPr>
-      <w:hyperlink w:anchor="_Toc87808496" w:history="1">
+          <w:sz w:val="24"/>
+        </w:rPr>
+      </w:pPr>
+      <w:hyperlink w:anchor="_Toc87912174" w:history="1">
         <w:r>
           <w:rPr>
             <w:rStyle w:val="a4"/>
             <w:noProof/>
+            <w:sz w:val="24"/>
           </w:rPr>
           <w:t xml:space="preserve">2.2 </w:t>
         </w:r>
@@ -1439,6 +1478,7 @@
           <w:rPr>
             <w:rStyle w:val="a4"/>
             <w:noProof/>
+            <w:sz w:val="24"/>
           </w:rPr>
           <w:t>客户资料维护</w:t>
         </w:r>
@@ -1446,6 +1486,7 @@
           <w:rPr>
             <w:noProof/>
             <w:webHidden/>
+            <w:sz w:val="24"/>
           </w:rPr>
           <w:tab/>
         </w:r>
@@ -1453,6 +1494,7 @@
           <w:rPr>
             <w:noProof/>
             <w:webHidden/>
+            <w:sz w:val="24"/>
           </w:rPr>
           <w:fldChar w:fldCharType="begin"/>
         </w:r>
@@ -1460,19 +1502,22 @@
           <w:rPr>
             <w:noProof/>
             <w:webHidden/>
-          </w:rPr>
-          <w:instrText xml:space="preserve"> PAGEREF _Toc87808496 \h </w:instrText>
+            <w:sz w:val="24"/>
+          </w:rPr>
+          <w:instrText xml:space="preserve"> PAGEREF _Toc87912174 \h </w:instrText>
         </w:r>
         <w:r>
           <w:rPr>
             <w:noProof/>
             <w:webHidden/>
+            <w:sz w:val="24"/>
           </w:rPr>
         </w:r>
         <w:r>
           <w:rPr>
             <w:noProof/>
             <w:webHidden/>
+            <w:sz w:val="24"/>
           </w:rPr>
           <w:fldChar w:fldCharType="separate"/>
         </w:r>
@@ -1480,6 +1525,7 @@
           <w:rPr>
             <w:noProof/>
             <w:webHidden/>
+            <w:sz w:val="24"/>
           </w:rPr>
           <w:t>1</w:t>
         </w:r>
@@ -1487,6 +1533,7 @@
           <w:rPr>
             <w:noProof/>
             <w:webHidden/>
+            <w:sz w:val="24"/>
           </w:rPr>
           <w:fldChar w:fldCharType="end"/>
         </w:r>
@@ -1499,14 +1546,17 @@
           <w:tab w:val="right" w:leader="dot" w:pos="8296"/>
         </w:tabs>
         <w:rPr>
+          <w:rFonts w:asciiTheme="minorHAnsi" w:eastAsiaTheme="minorEastAsia" w:hAnsiTheme="minorHAnsi" w:cstheme="minorBidi"/>
           <w:noProof/>
-        </w:rPr>
-      </w:pPr>
-      <w:hyperlink w:anchor="_Toc87808497" w:history="1">
+          <w:sz w:val="24"/>
+        </w:rPr>
+      </w:pPr>
+      <w:hyperlink w:anchor="_Toc87912175" w:history="1">
         <w:r>
           <w:rPr>
             <w:rStyle w:val="a4"/>
             <w:noProof/>
+            <w:sz w:val="24"/>
           </w:rPr>
           <w:t xml:space="preserve">2.3 </w:t>
         </w:r>
@@ -1514,6 +1564,7 @@
           <w:rPr>
             <w:rStyle w:val="a4"/>
             <w:noProof/>
+            <w:sz w:val="24"/>
           </w:rPr>
           <w:t>销售业务管理</w:t>
         </w:r>
@@ -1521,6 +1572,7 @@
           <w:rPr>
             <w:noProof/>
             <w:webHidden/>
+            <w:sz w:val="24"/>
           </w:rPr>
           <w:tab/>
         </w:r>
@@ -1528,6 +1580,7 @@
           <w:rPr>
             <w:noProof/>
             <w:webHidden/>
+            <w:sz w:val="24"/>
           </w:rPr>
           <w:fldChar w:fldCharType="begin"/>
         </w:r>
@@ -1535,19 +1588,22 @@
           <w:rPr>
             <w:noProof/>
             <w:webHidden/>
-          </w:rPr>
-          <w:instrText xml:space="preserve"> PAGEREF _Toc87808497 \h </w:instrText>
+            <w:sz w:val="24"/>
+          </w:rPr>
+          <w:instrText xml:space="preserve"> PAGEREF _Toc87912175 \h </w:instrText>
         </w:r>
         <w:r>
           <w:rPr>
             <w:noProof/>
             <w:webHidden/>
+            <w:sz w:val="24"/>
           </w:rPr>
         </w:r>
         <w:r>
           <w:rPr>
             <w:noProof/>
             <w:webHidden/>
+            <w:sz w:val="24"/>
           </w:rPr>
           <w:fldChar w:fldCharType="separate"/>
         </w:r>
@@ -1555,6 +1611,7 @@
           <w:rPr>
             <w:noProof/>
             <w:webHidden/>
+            <w:sz w:val="24"/>
           </w:rPr>
           <w:t>1</w:t>
         </w:r>
@@ -1562,6 +1619,7 @@
           <w:rPr>
             <w:noProof/>
             <w:webHidden/>
+            <w:sz w:val="24"/>
           </w:rPr>
           <w:fldChar w:fldCharType="end"/>
         </w:r>
@@ -1574,14 +1632,17 @@
           <w:tab w:val="right" w:leader="dot" w:pos="8296"/>
         </w:tabs>
         <w:rPr>
+          <w:rFonts w:asciiTheme="minorHAnsi" w:eastAsiaTheme="minorEastAsia" w:hAnsiTheme="minorHAnsi" w:cstheme="minorBidi"/>
           <w:noProof/>
-        </w:rPr>
-      </w:pPr>
-      <w:hyperlink w:anchor="_Toc87808498" w:history="1">
+          <w:sz w:val="24"/>
+        </w:rPr>
+      </w:pPr>
+      <w:hyperlink w:anchor="_Toc87912176" w:history="1">
         <w:r>
           <w:rPr>
             <w:rStyle w:val="a4"/>
             <w:noProof/>
+            <w:sz w:val="24"/>
           </w:rPr>
           <w:t xml:space="preserve">2.4 </w:t>
         </w:r>
@@ -1589,6 +1650,7 @@
           <w:rPr>
             <w:rStyle w:val="a4"/>
             <w:noProof/>
+            <w:sz w:val="24"/>
           </w:rPr>
           <w:t>库存管理</w:t>
         </w:r>
@@ -1596,6 +1658,7 @@
           <w:rPr>
             <w:noProof/>
             <w:webHidden/>
+            <w:sz w:val="24"/>
           </w:rPr>
           <w:tab/>
         </w:r>
@@ -1603,6 +1666,7 @@
           <w:rPr>
             <w:noProof/>
             <w:webHidden/>
+            <w:sz w:val="24"/>
           </w:rPr>
           <w:fldChar w:fldCharType="begin"/>
         </w:r>
@@ -1610,19 +1674,22 @@
           <w:rPr>
             <w:noProof/>
             <w:webHidden/>
-          </w:rPr>
-          <w:instrText xml:space="preserve"> PAGEREF _Toc87808498 \h </w:instrText>
+            <w:sz w:val="24"/>
+          </w:rPr>
+          <w:instrText xml:space="preserve"> PAGEREF _Toc87912176 \h </w:instrText>
         </w:r>
         <w:r>
           <w:rPr>
             <w:noProof/>
             <w:webHidden/>
+            <w:sz w:val="24"/>
           </w:rPr>
         </w:r>
         <w:r>
           <w:rPr>
             <w:noProof/>
             <w:webHidden/>
+            <w:sz w:val="24"/>
           </w:rPr>
           <w:fldChar w:fldCharType="separate"/>
         </w:r>
@@ -1630,6 +1697,7 @@
           <w:rPr>
             <w:noProof/>
             <w:webHidden/>
+            <w:sz w:val="24"/>
           </w:rPr>
           <w:t>1</w:t>
         </w:r>
@@ -1637,6 +1705,7 @@
           <w:rPr>
             <w:noProof/>
             <w:webHidden/>
+            <w:sz w:val="24"/>
           </w:rPr>
           <w:fldChar w:fldCharType="end"/>
         </w:r>
@@ -1649,15 +1718,18 @@
           <w:tab w:val="right" w:leader="dot" w:pos="8296"/>
         </w:tabs>
         <w:rPr>
+          <w:rFonts w:asciiTheme="minorHAnsi" w:eastAsiaTheme="minorEastAsia" w:hAnsiTheme="minorHAnsi" w:cstheme="minorBidi"/>
           <w:noProof/>
-        </w:rPr>
-      </w:pPr>
-      <w:hyperlink w:anchor="_Toc87808499" w:history="1">
+          <w:sz w:val="24"/>
+        </w:rPr>
+      </w:pPr>
+      <w:hyperlink w:anchor="_Toc87912177" w:history="1">
         <w:r>
           <w:rPr>
             <w:rStyle w:val="a4"/>
             <w:rFonts w:eastAsia="黑体"/>
             <w:noProof/>
+            <w:sz w:val="24"/>
           </w:rPr>
           <w:t xml:space="preserve">3 </w:t>
         </w:r>
@@ -1666,6 +1738,7 @@
             <w:rStyle w:val="a4"/>
             <w:rFonts w:eastAsia="黑体"/>
             <w:noProof/>
+            <w:sz w:val="24"/>
           </w:rPr>
           <w:t>通用批发零售业务管理系统需求分析</w:t>
         </w:r>
@@ -1673,6 +1746,7 @@
           <w:rPr>
             <w:noProof/>
             <w:webHidden/>
+            <w:sz w:val="24"/>
           </w:rPr>
           <w:tab/>
         </w:r>
@@ -1680,6 +1754,7 @@
           <w:rPr>
             <w:noProof/>
             <w:webHidden/>
+            <w:sz w:val="24"/>
           </w:rPr>
           <w:fldChar w:fldCharType="begin"/>
         </w:r>
@@ -1687,19 +1762,22 @@
           <w:rPr>
             <w:noProof/>
             <w:webHidden/>
-          </w:rPr>
-          <w:instrText xml:space="preserve"> PAGEREF _Toc87808499 \h </w:instrText>
+            <w:sz w:val="24"/>
+          </w:rPr>
+          <w:instrText xml:space="preserve"> PAGEREF _Toc87912177 \h </w:instrText>
         </w:r>
         <w:r>
           <w:rPr>
             <w:noProof/>
             <w:webHidden/>
+            <w:sz w:val="24"/>
           </w:rPr>
         </w:r>
         <w:r>
           <w:rPr>
             <w:noProof/>
             <w:webHidden/>
+            <w:sz w:val="24"/>
           </w:rPr>
           <w:fldChar w:fldCharType="separate"/>
         </w:r>
@@ -1707,6 +1785,7 @@
           <w:rPr>
             <w:noProof/>
             <w:webHidden/>
+            <w:sz w:val="24"/>
           </w:rPr>
           <w:t>1</w:t>
         </w:r>
@@ -1714,6 +1793,7 @@
           <w:rPr>
             <w:noProof/>
             <w:webHidden/>
+            <w:sz w:val="24"/>
           </w:rPr>
           <w:fldChar w:fldCharType="end"/>
         </w:r>
@@ -1726,14 +1806,17 @@
           <w:tab w:val="right" w:leader="dot" w:pos="8296"/>
         </w:tabs>
         <w:rPr>
+          <w:rFonts w:asciiTheme="minorHAnsi" w:eastAsiaTheme="minorEastAsia" w:hAnsiTheme="minorHAnsi" w:cstheme="minorBidi"/>
           <w:noProof/>
-        </w:rPr>
-      </w:pPr>
-      <w:hyperlink w:anchor="_Toc87808500" w:history="1">
+          <w:sz w:val="24"/>
+        </w:rPr>
+      </w:pPr>
+      <w:hyperlink w:anchor="_Toc87912178" w:history="1">
         <w:r>
           <w:rPr>
             <w:rStyle w:val="a4"/>
             <w:noProof/>
+            <w:sz w:val="24"/>
           </w:rPr>
           <w:t xml:space="preserve">3.1 </w:t>
         </w:r>
@@ -1741,41 +1824,15 @@
           <w:rPr>
             <w:rStyle w:val="a4"/>
             <w:noProof/>
-          </w:rPr>
-          <w:t>系统需求用例分析建模（或者通过</w:t>
-        </w:r>
-        <w:r>
-          <w:rPr>
-            <w:rStyle w:val="a4"/>
-            <w:noProof/>
-          </w:rPr>
-          <w:t>“</w:t>
-        </w:r>
-        <w:r>
-          <w:rPr>
-            <w:rStyle w:val="a4"/>
-            <w:noProof/>
-          </w:rPr>
-          <w:t>用户故事</w:t>
-        </w:r>
-        <w:r>
-          <w:rPr>
-            <w:rStyle w:val="a4"/>
-            <w:noProof/>
-          </w:rPr>
-          <w:t>”</w:t>
-        </w:r>
-        <w:r>
-          <w:rPr>
-            <w:rStyle w:val="a4"/>
-            <w:noProof/>
-          </w:rPr>
-          <w:t>也可以）</w:t>
+            <w:sz w:val="24"/>
+          </w:rPr>
+          <w:t>系统需求用例分析建模</w:t>
         </w:r>
         <w:r>
           <w:rPr>
             <w:noProof/>
             <w:webHidden/>
+            <w:sz w:val="24"/>
           </w:rPr>
           <w:tab/>
         </w:r>
@@ -1783,6 +1840,7 @@
           <w:rPr>
             <w:noProof/>
             <w:webHidden/>
+            <w:sz w:val="24"/>
           </w:rPr>
           <w:fldChar w:fldCharType="begin"/>
         </w:r>
@@ -1790,19 +1848,22 @@
           <w:rPr>
             <w:noProof/>
             <w:webHidden/>
-          </w:rPr>
-          <w:instrText xml:space="preserve"> PAGEREF _Toc87808500 \h </w:instrText>
+            <w:sz w:val="24"/>
+          </w:rPr>
+          <w:instrText xml:space="preserve"> PAGEREF _Toc87912178 \h </w:instrText>
         </w:r>
         <w:r>
           <w:rPr>
             <w:noProof/>
             <w:webHidden/>
+            <w:sz w:val="24"/>
           </w:rPr>
         </w:r>
         <w:r>
           <w:rPr>
             <w:noProof/>
             <w:webHidden/>
+            <w:sz w:val="24"/>
           </w:rPr>
           <w:fldChar w:fldCharType="separate"/>
         </w:r>
@@ -1810,6 +1871,7 @@
           <w:rPr>
             <w:noProof/>
             <w:webHidden/>
+            <w:sz w:val="24"/>
           </w:rPr>
           <w:t>1</w:t>
         </w:r>
@@ -1817,6 +1879,7 @@
           <w:rPr>
             <w:noProof/>
             <w:webHidden/>
+            <w:sz w:val="24"/>
           </w:rPr>
           <w:fldChar w:fldCharType="end"/>
         </w:r>
@@ -1829,14 +1892,17 @@
           <w:tab w:val="right" w:leader="dot" w:pos="8296"/>
         </w:tabs>
         <w:rPr>
+          <w:rFonts w:asciiTheme="minorHAnsi" w:eastAsiaTheme="minorEastAsia" w:hAnsiTheme="minorHAnsi" w:cstheme="minorBidi"/>
           <w:noProof/>
-        </w:rPr>
-      </w:pPr>
-      <w:hyperlink w:anchor="_Toc87808501" w:history="1">
+          <w:sz w:val="24"/>
+        </w:rPr>
+      </w:pPr>
+      <w:hyperlink w:anchor="_Toc87912179" w:history="1">
         <w:r>
           <w:rPr>
             <w:rStyle w:val="a4"/>
             <w:noProof/>
+            <w:sz w:val="24"/>
           </w:rPr>
           <w:t xml:space="preserve">3.2 </w:t>
         </w:r>
@@ -1844,6 +1910,7 @@
           <w:rPr>
             <w:rStyle w:val="a4"/>
             <w:noProof/>
+            <w:sz w:val="24"/>
           </w:rPr>
           <w:t>系统数据需求分析建模</w:t>
         </w:r>
@@ -1851,6 +1918,7 @@
           <w:rPr>
             <w:noProof/>
             <w:webHidden/>
+            <w:sz w:val="24"/>
           </w:rPr>
           <w:tab/>
         </w:r>
@@ -1858,6 +1926,7 @@
           <w:rPr>
             <w:noProof/>
             <w:webHidden/>
+            <w:sz w:val="24"/>
           </w:rPr>
           <w:fldChar w:fldCharType="begin"/>
         </w:r>
@@ -1865,19 +1934,22 @@
           <w:rPr>
             <w:noProof/>
             <w:webHidden/>
-          </w:rPr>
-          <w:instrText xml:space="preserve"> PAGEREF _Toc87808501 \h </w:instrText>
+            <w:sz w:val="24"/>
+          </w:rPr>
+          <w:instrText xml:space="preserve"> PAGEREF _Toc87912179 \h </w:instrText>
         </w:r>
         <w:r>
           <w:rPr>
             <w:noProof/>
             <w:webHidden/>
+            <w:sz w:val="24"/>
           </w:rPr>
         </w:r>
         <w:r>
           <w:rPr>
             <w:noProof/>
             <w:webHidden/>
+            <w:sz w:val="24"/>
           </w:rPr>
           <w:fldChar w:fldCharType="separate"/>
         </w:r>
@@ -1885,13 +1957,15 @@
           <w:rPr>
             <w:noProof/>
             <w:webHidden/>
-          </w:rPr>
-          <w:t>2</w:t>
+            <w:sz w:val="24"/>
+          </w:rPr>
+          <w:t>3</w:t>
         </w:r>
         <w:r>
           <w:rPr>
             <w:noProof/>
             <w:webHidden/>
+            <w:sz w:val="24"/>
           </w:rPr>
           <w:fldChar w:fldCharType="end"/>
         </w:r>
@@ -1904,14 +1978,17 @@
           <w:tab w:val="right" w:leader="dot" w:pos="8296"/>
         </w:tabs>
         <w:rPr>
+          <w:rFonts w:asciiTheme="minorHAnsi" w:eastAsiaTheme="minorEastAsia" w:hAnsiTheme="minorHAnsi" w:cstheme="minorBidi"/>
           <w:noProof/>
-        </w:rPr>
-      </w:pPr>
-      <w:hyperlink w:anchor="_Toc87808502" w:history="1">
+          <w:sz w:val="24"/>
+        </w:rPr>
+      </w:pPr>
+      <w:hyperlink w:anchor="_Toc87912180" w:history="1">
         <w:r>
           <w:rPr>
             <w:rStyle w:val="a4"/>
             <w:noProof/>
+            <w:sz w:val="24"/>
           </w:rPr>
           <w:t xml:space="preserve">3.3 </w:t>
         </w:r>
@@ -1919,6 +1996,7 @@
           <w:rPr>
             <w:rStyle w:val="a4"/>
             <w:noProof/>
+            <w:sz w:val="24"/>
           </w:rPr>
           <w:t>系统原型建立</w:t>
         </w:r>
@@ -1926,6 +2004,7 @@
           <w:rPr>
             <w:noProof/>
             <w:webHidden/>
+            <w:sz w:val="24"/>
           </w:rPr>
           <w:tab/>
         </w:r>
@@ -1933,6 +2012,7 @@
           <w:rPr>
             <w:noProof/>
             <w:webHidden/>
+            <w:sz w:val="24"/>
           </w:rPr>
           <w:fldChar w:fldCharType="begin"/>
         </w:r>
@@ -1940,19 +2020,22 @@
           <w:rPr>
             <w:noProof/>
             <w:webHidden/>
-          </w:rPr>
-          <w:instrText xml:space="preserve"> PAGEREF _Toc87808502 \h </w:instrText>
+            <w:sz w:val="24"/>
+          </w:rPr>
+          <w:instrText xml:space="preserve"> PAGEREF _Toc87912180 \h </w:instrText>
         </w:r>
         <w:r>
           <w:rPr>
             <w:noProof/>
             <w:webHidden/>
+            <w:sz w:val="24"/>
           </w:rPr>
         </w:r>
         <w:r>
           <w:rPr>
             <w:noProof/>
             <w:webHidden/>
+            <w:sz w:val="24"/>
           </w:rPr>
           <w:fldChar w:fldCharType="separate"/>
         </w:r>
@@ -1960,13 +2043,15 @@
           <w:rPr>
             <w:noProof/>
             <w:webHidden/>
-          </w:rPr>
-          <w:t>2</w:t>
+            <w:sz w:val="24"/>
+          </w:rPr>
+          <w:t>3</w:t>
         </w:r>
         <w:r>
           <w:rPr>
             <w:noProof/>
             <w:webHidden/>
+            <w:sz w:val="24"/>
           </w:rPr>
           <w:fldChar w:fldCharType="end"/>
         </w:r>
@@ -1979,14 +2064,17 @@
           <w:tab w:val="right" w:leader="dot" w:pos="8296"/>
         </w:tabs>
         <w:rPr>
+          <w:rFonts w:asciiTheme="minorHAnsi" w:eastAsiaTheme="minorEastAsia" w:hAnsiTheme="minorHAnsi" w:cstheme="minorBidi"/>
           <w:noProof/>
-        </w:rPr>
-      </w:pPr>
-      <w:hyperlink w:anchor="_Toc87808503" w:history="1">
+          <w:sz w:val="24"/>
+        </w:rPr>
+      </w:pPr>
+      <w:hyperlink w:anchor="_Toc87912181" w:history="1">
         <w:r>
           <w:rPr>
             <w:rStyle w:val="a4"/>
             <w:noProof/>
+            <w:sz w:val="24"/>
           </w:rPr>
           <w:t xml:space="preserve">3.3.1 </w:t>
         </w:r>
@@ -1994,6 +2082,7 @@
           <w:rPr>
             <w:rStyle w:val="a4"/>
             <w:noProof/>
+            <w:sz w:val="24"/>
           </w:rPr>
           <w:t>系统功能划分</w:t>
         </w:r>
@@ -2001,6 +2090,7 @@
           <w:rPr>
             <w:noProof/>
             <w:webHidden/>
+            <w:sz w:val="24"/>
           </w:rPr>
           <w:tab/>
         </w:r>
@@ -2008,6 +2098,7 @@
           <w:rPr>
             <w:noProof/>
             <w:webHidden/>
+            <w:sz w:val="24"/>
           </w:rPr>
           <w:fldChar w:fldCharType="begin"/>
         </w:r>
@@ -2015,19 +2106,22 @@
           <w:rPr>
             <w:noProof/>
             <w:webHidden/>
-          </w:rPr>
-          <w:instrText xml:space="preserve"> PAGEREF _Toc87808503 \h </w:instrText>
+            <w:sz w:val="24"/>
+          </w:rPr>
+          <w:instrText xml:space="preserve"> PAGEREF _Toc87912181 \h </w:instrText>
         </w:r>
         <w:r>
           <w:rPr>
             <w:noProof/>
             <w:webHidden/>
+            <w:sz w:val="24"/>
           </w:rPr>
         </w:r>
         <w:r>
           <w:rPr>
             <w:noProof/>
             <w:webHidden/>
+            <w:sz w:val="24"/>
           </w:rPr>
           <w:fldChar w:fldCharType="separate"/>
         </w:r>
@@ -2035,13 +2129,15 @@
           <w:rPr>
             <w:noProof/>
             <w:webHidden/>
-          </w:rPr>
-          <w:t>2</w:t>
+            <w:sz w:val="24"/>
+          </w:rPr>
+          <w:t>3</w:t>
         </w:r>
         <w:r>
           <w:rPr>
             <w:noProof/>
             <w:webHidden/>
+            <w:sz w:val="24"/>
           </w:rPr>
           <w:fldChar w:fldCharType="end"/>
         </w:r>
@@ -2054,14 +2150,17 @@
           <w:tab w:val="right" w:leader="dot" w:pos="8296"/>
         </w:tabs>
         <w:rPr>
+          <w:rFonts w:asciiTheme="minorHAnsi" w:eastAsiaTheme="minorEastAsia" w:hAnsiTheme="minorHAnsi" w:cstheme="minorBidi"/>
           <w:noProof/>
-        </w:rPr>
-      </w:pPr>
-      <w:hyperlink w:anchor="_Toc87808504" w:history="1">
+          <w:sz w:val="24"/>
+        </w:rPr>
+      </w:pPr>
+      <w:hyperlink w:anchor="_Toc87912182" w:history="1">
         <w:r>
           <w:rPr>
             <w:rStyle w:val="a4"/>
             <w:noProof/>
+            <w:sz w:val="24"/>
           </w:rPr>
           <w:t xml:space="preserve">3.3.2 </w:t>
         </w:r>
@@ -2069,6 +2168,7 @@
           <w:rPr>
             <w:rStyle w:val="a4"/>
             <w:noProof/>
+            <w:sz w:val="24"/>
           </w:rPr>
           <w:t>系统功能优先级确定</w:t>
         </w:r>
@@ -2076,6 +2176,7 @@
           <w:rPr>
             <w:noProof/>
             <w:webHidden/>
+            <w:sz w:val="24"/>
           </w:rPr>
           <w:tab/>
         </w:r>
@@ -2083,6 +2184,7 @@
           <w:rPr>
             <w:noProof/>
             <w:webHidden/>
+            <w:sz w:val="24"/>
           </w:rPr>
           <w:fldChar w:fldCharType="begin"/>
         </w:r>
@@ -2090,19 +2192,22 @@
           <w:rPr>
             <w:noProof/>
             <w:webHidden/>
-          </w:rPr>
-          <w:instrText xml:space="preserve"> PAGEREF _Toc87808504 \h </w:instrText>
+            <w:sz w:val="24"/>
+          </w:rPr>
+          <w:instrText xml:space="preserve"> PAGEREF _Toc87912182 \h </w:instrText>
         </w:r>
         <w:r>
           <w:rPr>
             <w:noProof/>
             <w:webHidden/>
+            <w:sz w:val="24"/>
           </w:rPr>
         </w:r>
         <w:r>
           <w:rPr>
             <w:noProof/>
             <w:webHidden/>
+            <w:sz w:val="24"/>
           </w:rPr>
           <w:fldChar w:fldCharType="separate"/>
         </w:r>
@@ -2110,13 +2215,15 @@
           <w:rPr>
             <w:noProof/>
             <w:webHidden/>
-          </w:rPr>
-          <w:t>2</w:t>
+            <w:sz w:val="24"/>
+          </w:rPr>
+          <w:t>3</w:t>
         </w:r>
         <w:r>
           <w:rPr>
             <w:noProof/>
             <w:webHidden/>
+            <w:sz w:val="24"/>
           </w:rPr>
           <w:fldChar w:fldCharType="end"/>
         </w:r>
@@ -2129,14 +2236,17 @@
           <w:tab w:val="right" w:leader="dot" w:pos="8296"/>
         </w:tabs>
         <w:rPr>
+          <w:rFonts w:asciiTheme="minorHAnsi" w:eastAsiaTheme="minorEastAsia" w:hAnsiTheme="minorHAnsi" w:cstheme="minorBidi"/>
           <w:noProof/>
-        </w:rPr>
-      </w:pPr>
-      <w:hyperlink w:anchor="_Toc87808505" w:history="1">
+          <w:sz w:val="24"/>
+        </w:rPr>
+      </w:pPr>
+      <w:hyperlink w:anchor="_Toc87912183" w:history="1">
         <w:r>
           <w:rPr>
             <w:rStyle w:val="a4"/>
             <w:noProof/>
+            <w:sz w:val="24"/>
           </w:rPr>
           <w:t xml:space="preserve">3.3.3 </w:t>
         </w:r>
@@ -2144,6 +2254,7 @@
           <w:rPr>
             <w:rStyle w:val="a4"/>
             <w:noProof/>
+            <w:sz w:val="24"/>
           </w:rPr>
           <w:t>系统原型创建</w:t>
         </w:r>
@@ -2151,6 +2262,7 @@
           <w:rPr>
             <w:noProof/>
             <w:webHidden/>
+            <w:sz w:val="24"/>
           </w:rPr>
           <w:tab/>
         </w:r>
@@ -2158,6 +2270,7 @@
           <w:rPr>
             <w:noProof/>
             <w:webHidden/>
+            <w:sz w:val="24"/>
           </w:rPr>
           <w:fldChar w:fldCharType="begin"/>
         </w:r>
@@ -2165,19 +2278,22 @@
           <w:rPr>
             <w:noProof/>
             <w:webHidden/>
-          </w:rPr>
-          <w:instrText xml:space="preserve"> PAGEREF _Toc87808505 \h </w:instrText>
+            <w:sz w:val="24"/>
+          </w:rPr>
+          <w:instrText xml:space="preserve"> PAGEREF _Toc87912183 \h </w:instrText>
         </w:r>
         <w:r>
           <w:rPr>
             <w:noProof/>
             <w:webHidden/>
+            <w:sz w:val="24"/>
           </w:rPr>
         </w:r>
         <w:r>
           <w:rPr>
             <w:noProof/>
             <w:webHidden/>
+            <w:sz w:val="24"/>
           </w:rPr>
           <w:fldChar w:fldCharType="separate"/>
         </w:r>
@@ -2185,13 +2301,15 @@
           <w:rPr>
             <w:noProof/>
             <w:webHidden/>
-          </w:rPr>
-          <w:t>2</w:t>
+            <w:sz w:val="24"/>
+          </w:rPr>
+          <w:t>4</w:t>
         </w:r>
         <w:r>
           <w:rPr>
             <w:noProof/>
             <w:webHidden/>
+            <w:sz w:val="24"/>
           </w:rPr>
           <w:fldChar w:fldCharType="end"/>
         </w:r>
@@ -2204,14 +2322,17 @@
           <w:tab w:val="right" w:leader="dot" w:pos="8296"/>
         </w:tabs>
         <w:rPr>
+          <w:rFonts w:asciiTheme="minorHAnsi" w:eastAsiaTheme="minorEastAsia" w:hAnsiTheme="minorHAnsi" w:cstheme="minorBidi"/>
           <w:noProof/>
-        </w:rPr>
-      </w:pPr>
-      <w:hyperlink w:anchor="_Toc87808506" w:history="1">
+          <w:sz w:val="24"/>
+        </w:rPr>
+      </w:pPr>
+      <w:hyperlink w:anchor="_Toc87912184" w:history="1">
         <w:r>
           <w:rPr>
             <w:rStyle w:val="a4"/>
             <w:noProof/>
+            <w:sz w:val="24"/>
           </w:rPr>
           <w:t xml:space="preserve">3.4 </w:t>
         </w:r>
@@ -2219,6 +2340,7 @@
           <w:rPr>
             <w:rStyle w:val="a4"/>
             <w:noProof/>
+            <w:sz w:val="24"/>
           </w:rPr>
           <w:t>系统非功能性需求及约束条件分析</w:t>
         </w:r>
@@ -2226,6 +2348,7 @@
           <w:rPr>
             <w:noProof/>
             <w:webHidden/>
+            <w:sz w:val="24"/>
           </w:rPr>
           <w:tab/>
         </w:r>
@@ -2233,6 +2356,7 @@
           <w:rPr>
             <w:noProof/>
             <w:webHidden/>
+            <w:sz w:val="24"/>
           </w:rPr>
           <w:fldChar w:fldCharType="begin"/>
         </w:r>
@@ -2240,19 +2364,22 @@
           <w:rPr>
             <w:noProof/>
             <w:webHidden/>
-          </w:rPr>
-          <w:instrText xml:space="preserve"> PAGEREF _Toc87808506 \h </w:instrText>
+            <w:sz w:val="24"/>
+          </w:rPr>
+          <w:instrText xml:space="preserve"> PAGEREF _Toc87912184 \h </w:instrText>
         </w:r>
         <w:r>
           <w:rPr>
             <w:noProof/>
             <w:webHidden/>
+            <w:sz w:val="24"/>
           </w:rPr>
         </w:r>
         <w:r>
           <w:rPr>
             <w:noProof/>
             <w:webHidden/>
+            <w:sz w:val="24"/>
           </w:rPr>
           <w:fldChar w:fldCharType="separate"/>
         </w:r>
@@ -2260,13 +2387,15 @@
           <w:rPr>
             <w:noProof/>
             <w:webHidden/>
-          </w:rPr>
-          <w:t>3</w:t>
+            <w:sz w:val="24"/>
+          </w:rPr>
+          <w:t>4</w:t>
         </w:r>
         <w:r>
           <w:rPr>
             <w:noProof/>
             <w:webHidden/>
+            <w:sz w:val="24"/>
           </w:rPr>
           <w:fldChar w:fldCharType="end"/>
         </w:r>
@@ -2279,14 +2408,17 @@
           <w:tab w:val="right" w:leader="dot" w:pos="8296"/>
         </w:tabs>
         <w:rPr>
+          <w:rFonts w:asciiTheme="minorHAnsi" w:eastAsiaTheme="minorEastAsia" w:hAnsiTheme="minorHAnsi" w:cstheme="minorBidi"/>
           <w:noProof/>
-        </w:rPr>
-      </w:pPr>
-      <w:hyperlink w:anchor="_Toc87808507" w:history="1">
+          <w:sz w:val="24"/>
+        </w:rPr>
+      </w:pPr>
+      <w:hyperlink w:anchor="_Toc87912185" w:history="1">
         <w:r>
           <w:rPr>
             <w:rStyle w:val="a4"/>
             <w:noProof/>
+            <w:sz w:val="24"/>
           </w:rPr>
           <w:t xml:space="preserve">3.4.1 </w:t>
         </w:r>
@@ -2294,6 +2426,7 @@
           <w:rPr>
             <w:rStyle w:val="a4"/>
             <w:noProof/>
+            <w:sz w:val="24"/>
           </w:rPr>
           <w:t>系统非功能性需求</w:t>
         </w:r>
@@ -2301,6 +2434,7 @@
           <w:rPr>
             <w:noProof/>
             <w:webHidden/>
+            <w:sz w:val="24"/>
           </w:rPr>
           <w:tab/>
         </w:r>
@@ -2308,6 +2442,7 @@
           <w:rPr>
             <w:noProof/>
             <w:webHidden/>
+            <w:sz w:val="24"/>
           </w:rPr>
           <w:fldChar w:fldCharType="begin"/>
         </w:r>
@@ -2315,19 +2450,22 @@
           <w:rPr>
             <w:noProof/>
             <w:webHidden/>
-          </w:rPr>
-          <w:instrText xml:space="preserve"> PAGEREF _Toc87808507 \h </w:instrText>
+            <w:sz w:val="24"/>
+          </w:rPr>
+          <w:instrText xml:space="preserve"> PAGEREF _Toc87912185 \h </w:instrText>
         </w:r>
         <w:r>
           <w:rPr>
             <w:noProof/>
             <w:webHidden/>
+            <w:sz w:val="24"/>
           </w:rPr>
         </w:r>
         <w:r>
           <w:rPr>
             <w:noProof/>
             <w:webHidden/>
+            <w:sz w:val="24"/>
           </w:rPr>
           <w:fldChar w:fldCharType="separate"/>
         </w:r>
@@ -2335,13 +2473,15 @@
           <w:rPr>
             <w:noProof/>
             <w:webHidden/>
-          </w:rPr>
-          <w:t>3</w:t>
+            <w:sz w:val="24"/>
+          </w:rPr>
+          <w:t>4</w:t>
         </w:r>
         <w:r>
           <w:rPr>
             <w:noProof/>
             <w:webHidden/>
+            <w:sz w:val="24"/>
           </w:rPr>
           <w:fldChar w:fldCharType="end"/>
         </w:r>
@@ -2354,14 +2494,17 @@
           <w:tab w:val="right" w:leader="dot" w:pos="8296"/>
         </w:tabs>
         <w:rPr>
+          <w:rFonts w:asciiTheme="minorHAnsi" w:eastAsiaTheme="minorEastAsia" w:hAnsiTheme="minorHAnsi" w:cstheme="minorBidi"/>
           <w:noProof/>
-        </w:rPr>
-      </w:pPr>
-      <w:hyperlink w:anchor="_Toc87808508" w:history="1">
+          <w:sz w:val="24"/>
+        </w:rPr>
+      </w:pPr>
+      <w:hyperlink w:anchor="_Toc87912186" w:history="1">
         <w:r>
           <w:rPr>
             <w:rStyle w:val="a4"/>
             <w:noProof/>
+            <w:sz w:val="24"/>
           </w:rPr>
           <w:t xml:space="preserve">3.4.2 </w:t>
         </w:r>
@@ -2369,6 +2512,7 @@
           <w:rPr>
             <w:rStyle w:val="a4"/>
             <w:noProof/>
+            <w:sz w:val="24"/>
           </w:rPr>
           <w:t>约束条件</w:t>
         </w:r>
@@ -2376,6 +2520,7 @@
           <w:rPr>
             <w:noProof/>
             <w:webHidden/>
+            <w:sz w:val="24"/>
           </w:rPr>
           <w:tab/>
         </w:r>
@@ -2383,6 +2528,7 @@
           <w:rPr>
             <w:noProof/>
             <w:webHidden/>
+            <w:sz w:val="24"/>
           </w:rPr>
           <w:fldChar w:fldCharType="begin"/>
         </w:r>
@@ -2390,19 +2536,22 @@
           <w:rPr>
             <w:noProof/>
             <w:webHidden/>
-          </w:rPr>
-          <w:instrText xml:space="preserve"> PAGEREF _Toc87808508 \h </w:instrText>
+            <w:sz w:val="24"/>
+          </w:rPr>
+          <w:instrText xml:space="preserve"> PAGEREF _Toc87912186 \h </w:instrText>
         </w:r>
         <w:r>
           <w:rPr>
             <w:noProof/>
             <w:webHidden/>
+            <w:sz w:val="24"/>
           </w:rPr>
         </w:r>
         <w:r>
           <w:rPr>
             <w:noProof/>
             <w:webHidden/>
+            <w:sz w:val="24"/>
           </w:rPr>
           <w:fldChar w:fldCharType="separate"/>
         </w:r>
@@ -2410,13 +2559,15 @@
           <w:rPr>
             <w:noProof/>
             <w:webHidden/>
-          </w:rPr>
-          <w:t>3</w:t>
+            <w:sz w:val="24"/>
+          </w:rPr>
+          <w:t>4</w:t>
         </w:r>
         <w:r>
           <w:rPr>
             <w:noProof/>
             <w:webHidden/>
+            <w:sz w:val="24"/>
           </w:rPr>
           <w:fldChar w:fldCharType="end"/>
         </w:r>
@@ -2433,6 +2584,7 @@
         <w:spacing w:line="300" w:lineRule="auto"/>
         <w:rPr>
           <w:color w:val="FF0000"/>
+          <w:sz w:val="24"/>
         </w:rPr>
       </w:pPr>
       <w:r>
@@ -2443,109 +2595,6 @@
         </w:rPr>
         <w:fldChar w:fldCharType="end"/>
       </w:r>
-    </w:p>
-    <w:p>
-      <w:pPr>
-        <w:topLinePunct/>
-        <w:adjustRightInd w:val="0"/>
-        <w:snapToGrid w:val="0"/>
-        <w:spacing w:line="300" w:lineRule="auto"/>
-        <w:rPr>
-          <w:color w:val="FF0000"/>
-        </w:rPr>
-      </w:pPr>
-      <w:r>
-        <w:rPr>
-          <w:color w:val="FF0000"/>
-          <w:highlight w:val="yellow"/>
-        </w:rPr>
-        <w:t>[</w:t>
-      </w:r>
-      <w:r>
-        <w:rPr>
-          <w:color w:val="FF0000"/>
-          <w:highlight w:val="yellow"/>
-        </w:rPr>
-        <w:t>文档全部完成之后，请在</w:t>
-      </w:r>
-      <w:r>
-        <w:rPr>
-          <w:color w:val="FF0000"/>
-          <w:highlight w:val="yellow"/>
-        </w:rPr>
-        <w:t>上述区域</w:t>
-      </w:r>
-      <w:r>
-        <w:rPr>
-          <w:color w:val="FF0000"/>
-          <w:highlight w:val="yellow"/>
-        </w:rPr>
-        <w:t>点击右键，选择</w:t>
-      </w:r>
-      <w:r>
-        <w:rPr>
-          <w:color w:val="FF0000"/>
-          <w:highlight w:val="yellow"/>
-        </w:rPr>
-        <w:t>“</w:t>
-      </w:r>
-      <w:r>
-        <w:rPr>
-          <w:color w:val="FF0000"/>
-          <w:highlight w:val="yellow"/>
-        </w:rPr>
-        <w:t>更新域</w:t>
-      </w:r>
-      <w:r>
-        <w:rPr>
-          <w:color w:val="FF0000"/>
-          <w:highlight w:val="yellow"/>
-        </w:rPr>
-        <w:t>”</w:t>
-      </w:r>
-      <w:r>
-        <w:rPr>
-          <w:color w:val="FF0000"/>
-          <w:highlight w:val="yellow"/>
-        </w:rPr>
-        <w:t>，在打开的对话框中选择</w:t>
-      </w:r>
-      <w:r>
-        <w:rPr>
-          <w:color w:val="FF0000"/>
-          <w:highlight w:val="yellow"/>
-        </w:rPr>
-        <w:t>“</w:t>
-      </w:r>
-      <w:r>
-        <w:rPr>
-          <w:color w:val="FF0000"/>
-          <w:highlight w:val="yellow"/>
-        </w:rPr>
-        <w:t>更新整个目录</w:t>
-      </w:r>
-      <w:r>
-        <w:rPr>
-          <w:color w:val="FF0000"/>
-          <w:highlight w:val="yellow"/>
-        </w:rPr>
-        <w:t>”</w:t>
-      </w:r>
-      <w:r>
-        <w:rPr>
-          <w:color w:val="FF0000"/>
-          <w:highlight w:val="yellow"/>
-        </w:rPr>
-        <w:t>]</w:t>
-      </w:r>
-    </w:p>
-    <w:p>
-      <w:pPr>
-        <w:topLinePunct/>
-        <w:adjustRightInd w:val="0"/>
-        <w:snapToGrid w:val="0"/>
-        <w:spacing w:line="300" w:lineRule="auto"/>
-      </w:pPr>
     </w:p>
     <w:p>
       <w:pPr>
@@ -2583,7 +2632,7 @@
           <w:lang w:eastAsia="zh-CN"/>
         </w:rPr>
       </w:pPr>
-      <w:bookmarkStart w:id="1" w:name="_Toc87808493"/>
+      <w:bookmarkStart w:id="1" w:name="_Toc87912171"/>
       <w:r>
         <w:rPr>
           <w:rFonts w:eastAsia="黑体" w:hint="eastAsia"/>
@@ -3028,7 +3077,7 @@
           <w:lang w:eastAsia="zh-CN"/>
         </w:rPr>
       </w:pPr>
-      <w:bookmarkStart w:id="2" w:name="_Toc87808494"/>
+      <w:bookmarkStart w:id="2" w:name="_Toc87912172"/>
       <w:r>
         <w:rPr>
           <w:rFonts w:eastAsia="黑体" w:hint="eastAsia"/>
@@ -3071,7 +3120,7 @@
           <w:lang w:eastAsia="zh-CN"/>
         </w:rPr>
       </w:pPr>
-      <w:bookmarkStart w:id="3" w:name="_Toc87808495"/>
+      <w:bookmarkStart w:id="3" w:name="_Toc87912173"/>
       <w:r>
         <w:rPr>
           <w:rFonts w:ascii="Times New Roman" w:hAnsi="Times New Roman" w:hint="eastAsia"/>
@@ -3221,7 +3270,7 @@
           <w:lang w:eastAsia="zh-CN"/>
         </w:rPr>
       </w:pPr>
-      <w:bookmarkStart w:id="4" w:name="_Toc87808496"/>
+      <w:bookmarkStart w:id="4" w:name="_Toc87912174"/>
       <w:r>
         <w:rPr>
           <w:rFonts w:ascii="Times New Roman" w:hAnsi="Times New Roman" w:hint="eastAsia"/>
@@ -3341,7 +3390,7 @@
           <w:lang w:eastAsia="zh-CN"/>
         </w:rPr>
       </w:pPr>
-      <w:bookmarkStart w:id="5" w:name="_Toc87808497"/>
+      <w:bookmarkStart w:id="5" w:name="_Toc87912175"/>
       <w:r>
         <w:rPr>
           <w:rFonts w:ascii="Times New Roman" w:hAnsi="Times New Roman" w:hint="eastAsia"/>
@@ -3446,8 +3495,6 @@
         </w:rPr>
         <w:t>。</w:t>
       </w:r>
-      <w:bookmarkStart w:id="6" w:name="_GoBack"/>
-      <w:bookmarkEnd w:id="6"/>
     </w:p>
     <w:p>
       <w:pPr>
@@ -3469,7 +3516,7 @@
           <w:lang w:eastAsia="zh-CN"/>
         </w:rPr>
       </w:pPr>
-      <w:bookmarkStart w:id="7" w:name="_Toc87808498"/>
+      <w:bookmarkStart w:id="6" w:name="_Toc87912176"/>
       <w:r>
         <w:rPr>
           <w:rFonts w:ascii="Times New Roman" w:hAnsi="Times New Roman" w:hint="eastAsia"/>
@@ -3490,7 +3537,7 @@
         </w:rPr>
         <w:t>管理</w:t>
       </w:r>
-      <w:bookmarkEnd w:id="7"/>
+      <w:bookmarkEnd w:id="6"/>
     </w:p>
     <w:p>
       <w:pPr>
@@ -3536,7 +3583,7 @@
           <w:lang w:eastAsia="zh-CN"/>
         </w:rPr>
       </w:pPr>
-      <w:bookmarkStart w:id="8" w:name="_Toc87808499"/>
+      <w:bookmarkStart w:id="7" w:name="_Toc87912177"/>
       <w:r>
         <w:rPr>
           <w:rFonts w:eastAsia="黑体" w:hint="eastAsia"/>
@@ -3557,7 +3604,7 @@
         </w:rPr>
         <w:t>需求分析</w:t>
       </w:r>
-      <w:bookmarkEnd w:id="8"/>
+      <w:bookmarkEnd w:id="7"/>
     </w:p>
     <w:p>
       <w:pPr>
@@ -3579,7 +3626,7 @@
           <w:lang w:eastAsia="zh-CN"/>
         </w:rPr>
       </w:pPr>
-      <w:bookmarkStart w:id="9" w:name="_Toc87808500"/>
+      <w:bookmarkStart w:id="8" w:name="_Toc87912178"/>
       <w:r>
         <w:rPr>
           <w:rFonts w:ascii="Times New Roman" w:hAnsi="Times New Roman" w:hint="eastAsia"/>
@@ -3590,18 +3637,7 @@
         </w:rPr>
         <w:t>系统需求用例分析建模</w:t>
       </w:r>
-      <w:r>
-        <w:rPr>
-          <w:rFonts w:ascii="Times New Roman" w:hAnsi="Times New Roman" w:hint="eastAsia"/>
-          <w:b w:val="0"/>
-          <w:color w:val="C00000"/>
-          <w:sz w:val="30"/>
-          <w:szCs w:val="30"/>
-          <w:lang w:eastAsia="zh-CN"/>
-        </w:rPr>
-        <w:t>（或者通过“用户故事”也可以）</w:t>
-      </w:r>
-      <w:bookmarkEnd w:id="9"/>
+      <w:bookmarkEnd w:id="8"/>
     </w:p>
     <w:p>
       <w:pPr>
@@ -3610,65 +3646,101 @@
         <w:spacing w:line="300" w:lineRule="auto"/>
         <w:ind w:firstLineChars="200" w:firstLine="480"/>
         <w:rPr>
-          <w:color w:val="C00000"/>
-          <w:sz w:val="24"/>
-        </w:rPr>
-      </w:pPr>
-      <w:r>
-        <w:rPr>
-          <w:rFonts w:hint="eastAsia"/>
-          <w:color w:val="C00000"/>
-          <w:sz w:val="24"/>
-        </w:rPr>
-        <w:t>通过</w:t>
-      </w:r>
-      <w:r>
-        <w:rPr>
-          <w:rFonts w:hint="eastAsia"/>
-          <w:color w:val="C00000"/>
-          <w:sz w:val="24"/>
-        </w:rPr>
-        <w:t>UML</w:t>
-      </w:r>
-      <w:r>
-        <w:rPr>
-          <w:rFonts w:hint="eastAsia"/>
-          <w:color w:val="C00000"/>
-          <w:sz w:val="24"/>
-        </w:rPr>
-        <w:t>的用例模型</w:t>
-      </w:r>
-      <w:r>
-        <w:rPr>
-          <w:rFonts w:hint="eastAsia"/>
-          <w:color w:val="C00000"/>
-          <w:sz w:val="24"/>
-        </w:rPr>
-        <w:t>+</w:t>
-      </w:r>
-      <w:r>
-        <w:rPr>
-          <w:rFonts w:hint="eastAsia"/>
-          <w:color w:val="C00000"/>
-          <w:sz w:val="24"/>
-        </w:rPr>
-        <w:t>用例描述</w:t>
-      </w:r>
-      <w:r>
-        <w:rPr>
-          <w:rFonts w:hint="eastAsia"/>
-          <w:color w:val="C00000"/>
-          <w:sz w:val="24"/>
-        </w:rPr>
-        <w:t>+</w:t>
-      </w:r>
-      <w:r>
-        <w:rPr>
-          <w:rFonts w:hint="eastAsia"/>
-          <w:color w:val="C00000"/>
-          <w:sz w:val="24"/>
-        </w:rPr>
-        <w:t>部分用例的业务活动模型，进行需求分析</w:t>
+          <w:sz w:val="24"/>
+        </w:rPr>
+      </w:pPr>
+      <w:r>
+        <w:rPr>
+          <w:rFonts w:hint="eastAsia"/>
+          <w:sz w:val="24"/>
+        </w:rPr>
+        <w:t>为</w:t>
+      </w:r>
+      <w:proofErr w:type="gramStart"/>
+      <w:r>
+        <w:rPr>
+          <w:rFonts w:hint="eastAsia"/>
+          <w:sz w:val="24"/>
+        </w:rPr>
+        <w:t>体现此</w:t>
+      </w:r>
+      <w:proofErr w:type="gramEnd"/>
+      <w:r>
+        <w:rPr>
+          <w:rFonts w:hint="eastAsia"/>
+          <w:sz w:val="24"/>
+        </w:rPr>
+        <w:t>系统在完整业务逻辑中应提供的各</w:t>
+      </w:r>
+      <w:r>
+        <w:rPr>
+          <w:rFonts w:hint="eastAsia"/>
+          <w:sz w:val="24"/>
+        </w:rPr>
+        <w:t>项</w:t>
+      </w:r>
+      <w:r>
+        <w:rPr>
+          <w:rFonts w:hint="eastAsia"/>
+          <w:sz w:val="24"/>
+        </w:rPr>
+        <w:t>功能，此</w:t>
+      </w:r>
+      <w:r>
+        <w:rPr>
+          <w:rFonts w:hint="eastAsia"/>
+          <w:sz w:val="24"/>
+        </w:rPr>
+        <w:t>部分</w:t>
+      </w:r>
+      <w:r>
+        <w:rPr>
+          <w:rFonts w:hint="eastAsia"/>
+          <w:sz w:val="24"/>
+        </w:rPr>
+        <w:t>将系统用户</w:t>
+      </w:r>
+      <w:r>
+        <w:rPr>
+          <w:rFonts w:hint="eastAsia"/>
+          <w:sz w:val="24"/>
+        </w:rPr>
+        <w:t>（公司或商户）</w:t>
+      </w:r>
+      <w:r>
+        <w:rPr>
+          <w:rFonts w:hint="eastAsia"/>
+          <w:sz w:val="24"/>
+        </w:rPr>
+        <w:t>细分为仓库管理员、收银员、售货员、客户经理、销售经理及总经理等角色</w:t>
+      </w:r>
+      <w:r>
+        <w:rPr>
+          <w:rFonts w:hint="eastAsia"/>
+          <w:sz w:val="24"/>
+        </w:rPr>
+        <w:t>（可能由一人兼任，即小型公司或商户）</w:t>
+      </w:r>
+      <w:r>
+        <w:rPr>
+          <w:rFonts w:hint="eastAsia"/>
+          <w:sz w:val="24"/>
+        </w:rPr>
+        <w:t>，并</w:t>
+      </w:r>
+      <w:r>
+        <w:rPr>
+          <w:rFonts w:hint="eastAsia"/>
+          <w:sz w:val="24"/>
+        </w:rPr>
+        <w:t>引入客户相关业务</w:t>
+      </w:r>
+      <w:r>
+        <w:rPr>
+          <w:rFonts w:hint="eastAsia"/>
+          <w:sz w:val="24"/>
+        </w:rPr>
+        <w:t>。</w:t>
       </w:r>
     </w:p>
     <w:p>
@@ -3678,127 +3750,1187 @@
         <w:spacing w:line="300" w:lineRule="auto"/>
         <w:ind w:firstLineChars="200" w:firstLine="480"/>
         <w:rPr>
+          <w:sz w:val="24"/>
+        </w:rPr>
+      </w:pPr>
+      <w:r>
+        <w:rPr>
+          <w:rFonts w:hint="eastAsia"/>
+          <w:sz w:val="24"/>
+        </w:rPr>
+        <w:t>系统用例模型如下图：</w:t>
+      </w:r>
+    </w:p>
+    <w:p>
+      <w:pPr>
+        <w:adjustRightInd w:val="0"/>
+        <w:snapToGrid w:val="0"/>
+        <w:spacing w:line="300" w:lineRule="auto"/>
+        <w:rPr>
+          <w:sz w:val="24"/>
+        </w:rPr>
+      </w:pPr>
+      <w:r>
+        <w:rPr>
+          <w:noProof/>
+        </w:rPr>
+        <w:lastRenderedPageBreak/>
+        <w:drawing>
+          <wp:inline distT="0" distB="0" distL="0" distR="0">
+            <wp:extent cx="5274310" cy="3689596"/>
+            <wp:effectExtent l="0" t="0" r="2540" b="6350"/>
+            <wp:docPr id="4" name="图片 4"/>
+            <wp:cNvGraphicFramePr>
+              <a:graphicFrameLocks xmlns:a="http://schemas.openxmlformats.org/drawingml/2006/main" noChangeAspect="1"/>
+            </wp:cNvGraphicFramePr>
+            <a:graphic xmlns:a="http://schemas.openxmlformats.org/drawingml/2006/main">
+              <a:graphicData uri="http://schemas.openxmlformats.org/drawingml/2006/picture">
+                <pic:pic xmlns:pic="http://schemas.openxmlformats.org/drawingml/2006/picture">
+                  <pic:nvPicPr>
+                    <pic:cNvPr id="0" name="Picture 1"/>
+                    <pic:cNvPicPr>
+                      <a:picLocks noChangeAspect="1" noChangeArrowheads="1"/>
+                    </pic:cNvPicPr>
+                  </pic:nvPicPr>
+                  <pic:blipFill>
+                    <a:blip r:embed="rId16" cstate="print">
+                      <a:extLst>
+                        <a:ext uri="{28A0092B-C50C-407E-A947-70E740481C1C}">
+                          <a14:useLocalDpi xmlns:a14="http://schemas.microsoft.com/office/drawing/2010/main" val="0"/>
+                        </a:ext>
+                      </a:extLst>
+                    </a:blip>
+                    <a:srcRect/>
+                    <a:stretch>
+                      <a:fillRect/>
+                    </a:stretch>
+                  </pic:blipFill>
+                  <pic:spPr bwMode="auto">
+                    <a:xfrm>
+                      <a:off x="0" y="0"/>
+                      <a:ext cx="5274310" cy="3689596"/>
+                    </a:xfrm>
+                    <a:prstGeom prst="rect">
+                      <a:avLst/>
+                    </a:prstGeom>
+                    <a:noFill/>
+                    <a:ln>
+                      <a:noFill/>
+                    </a:ln>
+                  </pic:spPr>
+                </pic:pic>
+              </a:graphicData>
+            </a:graphic>
+          </wp:inline>
+        </w:drawing>
+      </w:r>
+    </w:p>
+    <w:p>
+      <w:pPr>
+        <w:adjustRightInd w:val="0"/>
+        <w:snapToGrid w:val="0"/>
+        <w:spacing w:line="300" w:lineRule="auto"/>
+        <w:ind w:firstLineChars="200" w:firstLine="480"/>
+        <w:rPr>
+          <w:sz w:val="24"/>
+        </w:rPr>
+      </w:pPr>
+      <w:r>
+        <w:rPr>
+          <w:rFonts w:hint="eastAsia"/>
+          <w:sz w:val="24"/>
+        </w:rPr>
+        <w:t>其中</w:t>
+      </w:r>
+      <w:r>
+        <w:rPr>
+          <w:rFonts w:hint="eastAsia"/>
+          <w:sz w:val="24"/>
+        </w:rPr>
+        <w:t>较</w:t>
+      </w:r>
+      <w:r>
+        <w:rPr>
+          <w:rFonts w:hint="eastAsia"/>
+          <w:sz w:val="24"/>
+        </w:rPr>
+        <w:t>复杂</w:t>
+      </w:r>
+      <w:r>
+        <w:rPr>
+          <w:rFonts w:hint="eastAsia"/>
+          <w:sz w:val="24"/>
+        </w:rPr>
+        <w:t>用例描述如下：</w:t>
+      </w:r>
+    </w:p>
+    <w:tbl>
+      <w:tblPr>
+        <w:tblStyle w:val="af1"/>
+        <w:tblW w:w="0" w:type="auto"/>
+        <w:tblInd w:w="421" w:type="dxa"/>
+        <w:tblLook w:val="04A0" w:firstRow="1" w:lastRow="0" w:firstColumn="1" w:lastColumn="0" w:noHBand="0" w:noVBand="1"/>
+      </w:tblPr>
+      <w:tblGrid>
+        <w:gridCol w:w="1701"/>
+        <w:gridCol w:w="6174"/>
+      </w:tblGrid>
+      <w:tr>
+        <w:trPr>
+          <w:cantSplit/>
+          <w:tblHeader/>
+        </w:trPr>
+        <w:tc>
+          <w:tcPr>
+            <w:tcW w:w="1701" w:type="dxa"/>
+          </w:tcPr>
+          <w:p>
+            <w:pPr>
+              <w:adjustRightInd w:val="0"/>
+              <w:snapToGrid w:val="0"/>
+              <w:spacing w:line="300" w:lineRule="auto"/>
+              <w:jc w:val="center"/>
+              <w:rPr>
+                <w:szCs w:val="21"/>
+              </w:rPr>
+            </w:pPr>
+            <w:proofErr w:type="gramStart"/>
+            <w:r>
+              <w:rPr>
+                <w:rFonts w:hint="eastAsia"/>
+                <w:szCs w:val="21"/>
+              </w:rPr>
+              <w:t>用例名</w:t>
+            </w:r>
+            <w:proofErr w:type="gramEnd"/>
+          </w:p>
+        </w:tc>
+        <w:tc>
+          <w:tcPr>
+            <w:tcW w:w="6174" w:type="dxa"/>
+          </w:tcPr>
+          <w:p>
+            <w:pPr>
+              <w:adjustRightInd w:val="0"/>
+              <w:snapToGrid w:val="0"/>
+              <w:spacing w:line="300" w:lineRule="auto"/>
+              <w:jc w:val="center"/>
+              <w:rPr>
+                <w:szCs w:val="21"/>
+              </w:rPr>
+            </w:pPr>
+            <w:r>
+              <w:rPr>
+                <w:rFonts w:hint="eastAsia"/>
+                <w:szCs w:val="21"/>
+              </w:rPr>
+              <w:t>描述</w:t>
+            </w:r>
+          </w:p>
+        </w:tc>
+      </w:tr>
+      <w:tr>
+        <w:tc>
+          <w:tcPr>
+            <w:tcW w:w="1701" w:type="dxa"/>
+            <w:vAlign w:val="center"/>
+          </w:tcPr>
+          <w:p>
+            <w:pPr>
+              <w:adjustRightInd w:val="0"/>
+              <w:snapToGrid w:val="0"/>
+              <w:spacing w:line="300" w:lineRule="auto"/>
+              <w:jc w:val="center"/>
+              <w:rPr>
+                <w:szCs w:val="21"/>
+              </w:rPr>
+            </w:pPr>
+            <w:r>
+              <w:rPr>
+                <w:rFonts w:hint="eastAsia"/>
+                <w:szCs w:val="21"/>
+              </w:rPr>
+              <w:t>销售出库</w:t>
+            </w:r>
+          </w:p>
+        </w:tc>
+        <w:tc>
+          <w:tcPr>
+            <w:tcW w:w="6174" w:type="dxa"/>
+            <w:vAlign w:val="center"/>
+          </w:tcPr>
+          <w:p>
+            <w:pPr>
+              <w:pStyle w:val="af2"/>
+              <w:numPr>
+                <w:ilvl w:val="0"/>
+                <w:numId w:val="30"/>
+              </w:numPr>
+              <w:adjustRightInd w:val="0"/>
+              <w:snapToGrid w:val="0"/>
+              <w:spacing w:line="300" w:lineRule="auto"/>
+              <w:ind w:firstLineChars="0"/>
+              <w:rPr>
+                <w:szCs w:val="21"/>
+              </w:rPr>
+            </w:pPr>
+            <w:r>
+              <w:rPr>
+                <w:rFonts w:hint="eastAsia"/>
+                <w:szCs w:val="21"/>
+              </w:rPr>
+              <w:t>目标：</w:t>
+            </w:r>
+            <w:r>
+              <w:rPr>
+                <w:rFonts w:hint="eastAsia"/>
+                <w:szCs w:val="21"/>
+              </w:rPr>
+              <w:t>本用例允许出库管理员对已销售的货品进行出库操作，更新货品相关信息。</w:t>
+            </w:r>
+          </w:p>
+          <w:p>
+            <w:pPr>
+              <w:pStyle w:val="af2"/>
+              <w:numPr>
+                <w:ilvl w:val="0"/>
+                <w:numId w:val="30"/>
+              </w:numPr>
+              <w:adjustRightInd w:val="0"/>
+              <w:snapToGrid w:val="0"/>
+              <w:spacing w:line="300" w:lineRule="auto"/>
+              <w:ind w:firstLineChars="0"/>
+              <w:rPr>
+                <w:szCs w:val="21"/>
+              </w:rPr>
+            </w:pPr>
+            <w:r>
+              <w:rPr>
+                <w:rFonts w:hint="eastAsia"/>
+                <w:szCs w:val="21"/>
+              </w:rPr>
+              <w:t>事件流：</w:t>
+            </w:r>
+          </w:p>
+          <w:p>
+            <w:pPr>
+              <w:pStyle w:val="af2"/>
+              <w:numPr>
+                <w:ilvl w:val="0"/>
+                <w:numId w:val="32"/>
+              </w:numPr>
+              <w:adjustRightInd w:val="0"/>
+              <w:snapToGrid w:val="0"/>
+              <w:spacing w:line="300" w:lineRule="auto"/>
+              <w:ind w:firstLineChars="0"/>
+              <w:rPr>
+                <w:szCs w:val="21"/>
+              </w:rPr>
+            </w:pPr>
+            <w:r>
+              <w:rPr>
+                <w:rFonts w:hint="eastAsia"/>
+                <w:szCs w:val="21"/>
+              </w:rPr>
+              <w:t>根据销售单</w:t>
+            </w:r>
+            <w:r>
+              <w:rPr>
+                <w:rFonts w:hint="eastAsia"/>
+                <w:szCs w:val="21"/>
+              </w:rPr>
+              <w:t>获取出库货品种类、数量等信息；</w:t>
+            </w:r>
+          </w:p>
+          <w:p>
+            <w:pPr>
+              <w:pStyle w:val="af2"/>
+              <w:numPr>
+                <w:ilvl w:val="0"/>
+                <w:numId w:val="32"/>
+              </w:numPr>
+              <w:adjustRightInd w:val="0"/>
+              <w:snapToGrid w:val="0"/>
+              <w:spacing w:line="300" w:lineRule="auto"/>
+              <w:ind w:firstLineChars="0"/>
+              <w:rPr>
+                <w:szCs w:val="21"/>
+              </w:rPr>
+            </w:pPr>
+            <w:r>
+              <w:rPr>
+                <w:rFonts w:hint="eastAsia"/>
+                <w:szCs w:val="21"/>
+              </w:rPr>
+              <w:t>由出库管理员核对信息，确认出库；</w:t>
+            </w:r>
+          </w:p>
+          <w:p>
+            <w:pPr>
+              <w:pStyle w:val="af2"/>
+              <w:numPr>
+                <w:ilvl w:val="0"/>
+                <w:numId w:val="32"/>
+              </w:numPr>
+              <w:adjustRightInd w:val="0"/>
+              <w:snapToGrid w:val="0"/>
+              <w:spacing w:line="300" w:lineRule="auto"/>
+              <w:ind w:firstLineChars="0"/>
+              <w:rPr>
+                <w:szCs w:val="21"/>
+              </w:rPr>
+            </w:pPr>
+            <w:r>
+              <w:rPr>
+                <w:rFonts w:hint="eastAsia"/>
+                <w:szCs w:val="21"/>
+              </w:rPr>
+              <w:t>系统更新相关库存数据</w:t>
+            </w:r>
+            <w:r>
+              <w:rPr>
+                <w:rFonts w:hint="eastAsia"/>
+                <w:szCs w:val="21"/>
+              </w:rPr>
+              <w:t>，展示出库统计（可选）。</w:t>
+            </w:r>
+          </w:p>
+          <w:p>
+            <w:pPr>
+              <w:pStyle w:val="af2"/>
+              <w:numPr>
+                <w:ilvl w:val="0"/>
+                <w:numId w:val="30"/>
+              </w:numPr>
+              <w:adjustRightInd w:val="0"/>
+              <w:snapToGrid w:val="0"/>
+              <w:spacing w:line="300" w:lineRule="auto"/>
+              <w:ind w:firstLineChars="0"/>
+              <w:rPr>
+                <w:szCs w:val="21"/>
+              </w:rPr>
+            </w:pPr>
+            <w:r>
+              <w:rPr>
+                <w:rFonts w:hint="eastAsia"/>
+                <w:szCs w:val="21"/>
+              </w:rPr>
+              <w:t>前提条件：用例开始前，需有</w:t>
+            </w:r>
+            <w:r>
+              <w:rPr>
+                <w:rFonts w:hint="eastAsia"/>
+                <w:szCs w:val="21"/>
+              </w:rPr>
+              <w:t>销售单已审核</w:t>
+            </w:r>
+            <w:r>
+              <w:rPr>
+                <w:rFonts w:hint="eastAsia"/>
+                <w:szCs w:val="21"/>
+              </w:rPr>
+              <w:t>，但</w:t>
+            </w:r>
+            <w:r>
+              <w:rPr>
+                <w:rFonts w:hint="eastAsia"/>
+                <w:szCs w:val="21"/>
+              </w:rPr>
+              <w:t>对应货品</w:t>
+            </w:r>
+            <w:r>
+              <w:rPr>
+                <w:rFonts w:hint="eastAsia"/>
+                <w:szCs w:val="21"/>
+              </w:rPr>
+              <w:t>并未出库交付</w:t>
+            </w:r>
+            <w:r>
+              <w:rPr>
+                <w:rFonts w:hint="eastAsia"/>
+                <w:szCs w:val="21"/>
+              </w:rPr>
+              <w:t>给客户</w:t>
+            </w:r>
+            <w:r>
+              <w:rPr>
+                <w:rFonts w:hint="eastAsia"/>
+                <w:szCs w:val="21"/>
+              </w:rPr>
+              <w:t>。</w:t>
+            </w:r>
+          </w:p>
+          <w:p>
+            <w:pPr>
+              <w:pStyle w:val="af2"/>
+              <w:numPr>
+                <w:ilvl w:val="0"/>
+                <w:numId w:val="30"/>
+              </w:numPr>
+              <w:adjustRightInd w:val="0"/>
+              <w:snapToGrid w:val="0"/>
+              <w:spacing w:line="300" w:lineRule="auto"/>
+              <w:ind w:firstLineChars="0"/>
+              <w:rPr>
+                <w:szCs w:val="21"/>
+              </w:rPr>
+            </w:pPr>
+            <w:r>
+              <w:rPr>
+                <w:rFonts w:hint="eastAsia"/>
+                <w:szCs w:val="21"/>
+              </w:rPr>
+              <w:t>后置条件：如果用例执行成功，更新货品数据；否则不修改任何货品数据。</w:t>
+            </w:r>
+          </w:p>
+        </w:tc>
+      </w:tr>
+      <w:tr>
+        <w:tc>
+          <w:tcPr>
+            <w:tcW w:w="1701" w:type="dxa"/>
+            <w:vAlign w:val="center"/>
+          </w:tcPr>
+          <w:p>
+            <w:pPr>
+              <w:adjustRightInd w:val="0"/>
+              <w:snapToGrid w:val="0"/>
+              <w:spacing w:line="300" w:lineRule="auto"/>
+              <w:jc w:val="center"/>
+              <w:rPr>
+                <w:szCs w:val="21"/>
+              </w:rPr>
+            </w:pPr>
+            <w:r>
+              <w:rPr>
+                <w:rFonts w:hint="eastAsia"/>
+                <w:szCs w:val="21"/>
+              </w:rPr>
+              <w:t>采购进货入库</w:t>
+            </w:r>
+          </w:p>
+        </w:tc>
+        <w:tc>
+          <w:tcPr>
+            <w:tcW w:w="6174" w:type="dxa"/>
+            <w:vAlign w:val="center"/>
+          </w:tcPr>
+          <w:p>
+            <w:pPr>
+              <w:pStyle w:val="af2"/>
+              <w:numPr>
+                <w:ilvl w:val="0"/>
+                <w:numId w:val="33"/>
+              </w:numPr>
+              <w:adjustRightInd w:val="0"/>
+              <w:snapToGrid w:val="0"/>
+              <w:spacing w:line="300" w:lineRule="auto"/>
+              <w:ind w:firstLineChars="0"/>
+              <w:rPr>
+                <w:szCs w:val="21"/>
+              </w:rPr>
+            </w:pPr>
+            <w:r>
+              <w:rPr>
+                <w:rFonts w:hint="eastAsia"/>
+                <w:szCs w:val="21"/>
+              </w:rPr>
+              <w:t>目标：</w:t>
+            </w:r>
+            <w:r>
+              <w:rPr>
+                <w:rFonts w:hint="eastAsia"/>
+                <w:szCs w:val="21"/>
+              </w:rPr>
+              <w:t>本用例允许</w:t>
+            </w:r>
+            <w:r>
+              <w:rPr>
+                <w:rFonts w:hint="eastAsia"/>
+                <w:szCs w:val="21"/>
+              </w:rPr>
+              <w:t>采购人员</w:t>
+            </w:r>
+            <w:r>
+              <w:rPr>
+                <w:rFonts w:hint="eastAsia"/>
+                <w:szCs w:val="21"/>
+              </w:rPr>
+              <w:t>对</w:t>
+            </w:r>
+            <w:r>
+              <w:rPr>
+                <w:rFonts w:hint="eastAsia"/>
+                <w:szCs w:val="21"/>
+              </w:rPr>
+              <w:t>采购</w:t>
+            </w:r>
+            <w:r>
+              <w:rPr>
+                <w:rFonts w:hint="eastAsia"/>
+                <w:szCs w:val="21"/>
+              </w:rPr>
+              <w:t>的货品进行</w:t>
+            </w:r>
+            <w:r>
+              <w:rPr>
+                <w:rFonts w:hint="eastAsia"/>
+                <w:szCs w:val="21"/>
+              </w:rPr>
+              <w:t>入</w:t>
+            </w:r>
+            <w:r>
+              <w:rPr>
+                <w:rFonts w:hint="eastAsia"/>
+                <w:szCs w:val="21"/>
+              </w:rPr>
+              <w:t>库操作，更新货品相关信息。</w:t>
+            </w:r>
+          </w:p>
+          <w:p>
+            <w:pPr>
+              <w:pStyle w:val="af2"/>
+              <w:numPr>
+                <w:ilvl w:val="0"/>
+                <w:numId w:val="33"/>
+              </w:numPr>
+              <w:adjustRightInd w:val="0"/>
+              <w:snapToGrid w:val="0"/>
+              <w:spacing w:line="300" w:lineRule="auto"/>
+              <w:ind w:firstLineChars="0"/>
+              <w:rPr>
+                <w:szCs w:val="21"/>
+              </w:rPr>
+            </w:pPr>
+            <w:r>
+              <w:rPr>
+                <w:rFonts w:hint="eastAsia"/>
+                <w:szCs w:val="21"/>
+              </w:rPr>
+              <w:t>事件流：</w:t>
+            </w:r>
+          </w:p>
+          <w:p>
+            <w:pPr>
+              <w:pStyle w:val="af2"/>
+              <w:numPr>
+                <w:ilvl w:val="0"/>
+                <w:numId w:val="34"/>
+              </w:numPr>
+              <w:adjustRightInd w:val="0"/>
+              <w:snapToGrid w:val="0"/>
+              <w:spacing w:line="300" w:lineRule="auto"/>
+              <w:ind w:firstLineChars="0"/>
+              <w:rPr>
+                <w:szCs w:val="21"/>
+              </w:rPr>
+            </w:pPr>
+            <w:r>
+              <w:rPr>
+                <w:rFonts w:hint="eastAsia"/>
+                <w:szCs w:val="21"/>
+              </w:rPr>
+              <w:t>核对货品相关信息；</w:t>
+            </w:r>
+          </w:p>
+          <w:p>
+            <w:pPr>
+              <w:pStyle w:val="af2"/>
+              <w:numPr>
+                <w:ilvl w:val="0"/>
+                <w:numId w:val="34"/>
+              </w:numPr>
+              <w:adjustRightInd w:val="0"/>
+              <w:snapToGrid w:val="0"/>
+              <w:spacing w:line="300" w:lineRule="auto"/>
+              <w:ind w:firstLineChars="0"/>
+              <w:rPr>
+                <w:szCs w:val="21"/>
+              </w:rPr>
+            </w:pPr>
+            <w:r>
+              <w:rPr>
+                <w:rFonts w:hint="eastAsia"/>
+                <w:szCs w:val="21"/>
+              </w:rPr>
+              <w:t>进行货品质量检查；</w:t>
+            </w:r>
+          </w:p>
+          <w:p>
+            <w:pPr>
+              <w:pStyle w:val="af2"/>
+              <w:numPr>
+                <w:ilvl w:val="0"/>
+                <w:numId w:val="34"/>
+              </w:numPr>
+              <w:adjustRightInd w:val="0"/>
+              <w:snapToGrid w:val="0"/>
+              <w:spacing w:line="300" w:lineRule="auto"/>
+              <w:ind w:firstLineChars="0"/>
+              <w:rPr>
+                <w:szCs w:val="21"/>
+              </w:rPr>
+            </w:pPr>
+            <w:r>
+              <w:rPr>
+                <w:rFonts w:hint="eastAsia"/>
+                <w:szCs w:val="21"/>
+              </w:rPr>
+              <w:t>系统更新相关库存数据；</w:t>
+            </w:r>
+          </w:p>
+          <w:p>
+            <w:pPr>
+              <w:pStyle w:val="af2"/>
+              <w:numPr>
+                <w:ilvl w:val="0"/>
+                <w:numId w:val="34"/>
+              </w:numPr>
+              <w:adjustRightInd w:val="0"/>
+              <w:snapToGrid w:val="0"/>
+              <w:spacing w:line="300" w:lineRule="auto"/>
+              <w:ind w:firstLineChars="0"/>
+              <w:rPr>
+                <w:szCs w:val="21"/>
+              </w:rPr>
+            </w:pPr>
+            <w:r>
+              <w:rPr>
+                <w:rFonts w:hint="eastAsia"/>
+                <w:szCs w:val="21"/>
+              </w:rPr>
+              <w:t>系统展示更新后的相关库存数据。</w:t>
+            </w:r>
+          </w:p>
+          <w:p>
+            <w:pPr>
+              <w:pStyle w:val="af2"/>
+              <w:numPr>
+                <w:ilvl w:val="0"/>
+                <w:numId w:val="33"/>
+              </w:numPr>
+              <w:adjustRightInd w:val="0"/>
+              <w:snapToGrid w:val="0"/>
+              <w:spacing w:line="300" w:lineRule="auto"/>
+              <w:ind w:firstLineChars="0"/>
+              <w:rPr>
+                <w:szCs w:val="21"/>
+              </w:rPr>
+            </w:pPr>
+            <w:r>
+              <w:rPr>
+                <w:rFonts w:hint="eastAsia"/>
+                <w:szCs w:val="21"/>
+              </w:rPr>
+              <w:t>前提条件：用例开始前，需有</w:t>
+            </w:r>
+            <w:r>
+              <w:rPr>
+                <w:rFonts w:hint="eastAsia"/>
+                <w:szCs w:val="21"/>
+              </w:rPr>
+              <w:t>货品已采购</w:t>
+            </w:r>
+            <w:r>
+              <w:rPr>
+                <w:rFonts w:hint="eastAsia"/>
+                <w:szCs w:val="21"/>
+              </w:rPr>
+              <w:t>，但并未</w:t>
+            </w:r>
+            <w:r>
+              <w:rPr>
+                <w:rFonts w:hint="eastAsia"/>
+                <w:szCs w:val="21"/>
+              </w:rPr>
+              <w:t>入</w:t>
+            </w:r>
+            <w:r>
+              <w:rPr>
+                <w:rFonts w:hint="eastAsia"/>
+                <w:szCs w:val="21"/>
+              </w:rPr>
+              <w:t>库。</w:t>
+            </w:r>
+          </w:p>
+          <w:p>
+            <w:pPr>
+              <w:pStyle w:val="af2"/>
+              <w:numPr>
+                <w:ilvl w:val="0"/>
+                <w:numId w:val="33"/>
+              </w:numPr>
+              <w:adjustRightInd w:val="0"/>
+              <w:snapToGrid w:val="0"/>
+              <w:spacing w:line="300" w:lineRule="auto"/>
+              <w:ind w:firstLineChars="0"/>
+              <w:rPr>
+                <w:szCs w:val="21"/>
+              </w:rPr>
+            </w:pPr>
+            <w:r>
+              <w:rPr>
+                <w:rFonts w:hint="eastAsia"/>
+                <w:szCs w:val="21"/>
+              </w:rPr>
+              <w:t>后置条件：如果用例执行成功，更新货品数据；否则不修改任何货品数据。</w:t>
+            </w:r>
+          </w:p>
+        </w:tc>
+      </w:tr>
+      <w:tr>
+        <w:trPr>
+          <w:cantSplit/>
+        </w:trPr>
+        <w:tc>
+          <w:tcPr>
+            <w:tcW w:w="1701" w:type="dxa"/>
+            <w:vAlign w:val="center"/>
+          </w:tcPr>
+          <w:p>
+            <w:pPr>
+              <w:adjustRightInd w:val="0"/>
+              <w:snapToGrid w:val="0"/>
+              <w:spacing w:line="300" w:lineRule="auto"/>
+              <w:jc w:val="center"/>
+              <w:rPr>
+                <w:szCs w:val="21"/>
+              </w:rPr>
+            </w:pPr>
+            <w:proofErr w:type="gramStart"/>
+            <w:r>
+              <w:rPr>
+                <w:rFonts w:hint="eastAsia"/>
+                <w:szCs w:val="21"/>
+              </w:rPr>
+              <w:lastRenderedPageBreak/>
+              <w:t>开销售</w:t>
+            </w:r>
+            <w:proofErr w:type="gramEnd"/>
+            <w:r>
+              <w:rPr>
+                <w:rFonts w:hint="eastAsia"/>
+                <w:szCs w:val="21"/>
+              </w:rPr>
+              <w:t>单</w:t>
+            </w:r>
+          </w:p>
+        </w:tc>
+        <w:tc>
+          <w:tcPr>
+            <w:tcW w:w="6174" w:type="dxa"/>
+            <w:vAlign w:val="center"/>
+          </w:tcPr>
+          <w:p>
+            <w:pPr>
+              <w:pStyle w:val="af2"/>
+              <w:numPr>
+                <w:ilvl w:val="0"/>
+                <w:numId w:val="35"/>
+              </w:numPr>
+              <w:adjustRightInd w:val="0"/>
+              <w:snapToGrid w:val="0"/>
+              <w:spacing w:line="300" w:lineRule="auto"/>
+              <w:ind w:firstLineChars="0"/>
+              <w:rPr>
+                <w:szCs w:val="21"/>
+              </w:rPr>
+            </w:pPr>
+            <w:r>
+              <w:rPr>
+                <w:rFonts w:hint="eastAsia"/>
+                <w:szCs w:val="21"/>
+              </w:rPr>
+              <w:t>目标：</w:t>
+            </w:r>
+            <w:r>
+              <w:rPr>
+                <w:rFonts w:hint="eastAsia"/>
+                <w:szCs w:val="21"/>
+              </w:rPr>
+              <w:t>本用例允许</w:t>
+            </w:r>
+            <w:r>
+              <w:rPr>
+                <w:rFonts w:hint="eastAsia"/>
+                <w:szCs w:val="21"/>
+              </w:rPr>
+              <w:t>售货</w:t>
+            </w:r>
+            <w:r>
+              <w:rPr>
+                <w:rFonts w:hint="eastAsia"/>
+                <w:szCs w:val="21"/>
+              </w:rPr>
+              <w:t>员</w:t>
+            </w:r>
+            <w:r>
+              <w:rPr>
+                <w:rFonts w:hint="eastAsia"/>
+                <w:szCs w:val="21"/>
+              </w:rPr>
+              <w:t>根据客户的订购开具销售单</w:t>
+            </w:r>
+            <w:r>
+              <w:rPr>
+                <w:rFonts w:hint="eastAsia"/>
+                <w:szCs w:val="21"/>
+              </w:rPr>
+              <w:t>，记录客户所购买货品的相关信息</w:t>
+            </w:r>
+            <w:r>
+              <w:rPr>
+                <w:rFonts w:hint="eastAsia"/>
+                <w:szCs w:val="21"/>
+              </w:rPr>
+              <w:t>。</w:t>
+            </w:r>
+          </w:p>
+          <w:p>
+            <w:pPr>
+              <w:pStyle w:val="af2"/>
+              <w:numPr>
+                <w:ilvl w:val="0"/>
+                <w:numId w:val="35"/>
+              </w:numPr>
+              <w:adjustRightInd w:val="0"/>
+              <w:snapToGrid w:val="0"/>
+              <w:spacing w:line="300" w:lineRule="auto"/>
+              <w:ind w:firstLineChars="0"/>
+              <w:rPr>
+                <w:szCs w:val="21"/>
+              </w:rPr>
+            </w:pPr>
+            <w:r>
+              <w:rPr>
+                <w:rFonts w:hint="eastAsia"/>
+                <w:szCs w:val="21"/>
+              </w:rPr>
+              <w:t>事件流：</w:t>
+            </w:r>
+          </w:p>
+          <w:p>
+            <w:pPr>
+              <w:pStyle w:val="af2"/>
+              <w:numPr>
+                <w:ilvl w:val="0"/>
+                <w:numId w:val="36"/>
+              </w:numPr>
+              <w:adjustRightInd w:val="0"/>
+              <w:snapToGrid w:val="0"/>
+              <w:spacing w:line="300" w:lineRule="auto"/>
+              <w:ind w:firstLineChars="0"/>
+              <w:rPr>
+                <w:szCs w:val="21"/>
+              </w:rPr>
+            </w:pPr>
+            <w:r>
+              <w:rPr>
+                <w:rFonts w:hint="eastAsia"/>
+                <w:szCs w:val="21"/>
+              </w:rPr>
+              <w:t>售货员根据客户要求确定销售的货品种类、数量等信息</w:t>
+            </w:r>
+            <w:r>
+              <w:rPr>
+                <w:rFonts w:hint="eastAsia"/>
+                <w:szCs w:val="21"/>
+              </w:rPr>
+              <w:t>；</w:t>
+            </w:r>
+          </w:p>
+          <w:p>
+            <w:pPr>
+              <w:pStyle w:val="af2"/>
+              <w:numPr>
+                <w:ilvl w:val="0"/>
+                <w:numId w:val="36"/>
+              </w:numPr>
+              <w:adjustRightInd w:val="0"/>
+              <w:snapToGrid w:val="0"/>
+              <w:spacing w:line="300" w:lineRule="auto"/>
+              <w:ind w:firstLineChars="0"/>
+              <w:rPr>
+                <w:szCs w:val="21"/>
+              </w:rPr>
+            </w:pPr>
+            <w:r>
+              <w:rPr>
+                <w:rFonts w:hint="eastAsia"/>
+                <w:szCs w:val="21"/>
+              </w:rPr>
+              <w:t>创建新的销售单</w:t>
+            </w:r>
+            <w:r>
+              <w:rPr>
+                <w:rFonts w:hint="eastAsia"/>
+                <w:szCs w:val="21"/>
+              </w:rPr>
+              <w:t>；</w:t>
+            </w:r>
+          </w:p>
+          <w:p>
+            <w:pPr>
+              <w:pStyle w:val="af2"/>
+              <w:numPr>
+                <w:ilvl w:val="0"/>
+                <w:numId w:val="36"/>
+              </w:numPr>
+              <w:adjustRightInd w:val="0"/>
+              <w:snapToGrid w:val="0"/>
+              <w:spacing w:line="300" w:lineRule="auto"/>
+              <w:ind w:firstLineChars="0"/>
+              <w:rPr>
+                <w:szCs w:val="21"/>
+              </w:rPr>
+            </w:pPr>
+            <w:r>
+              <w:rPr>
+                <w:rFonts w:hint="eastAsia"/>
+                <w:szCs w:val="21"/>
+              </w:rPr>
+              <w:t>售货员填写相关信息，若客户要求发生变化</w:t>
+            </w:r>
+            <w:r>
+              <w:rPr>
+                <w:rFonts w:hint="eastAsia"/>
+                <w:szCs w:val="21"/>
+              </w:rPr>
+              <w:t>或</w:t>
+            </w:r>
+            <w:r>
+              <w:rPr>
+                <w:rFonts w:hint="eastAsia"/>
+                <w:szCs w:val="21"/>
+              </w:rPr>
+              <w:t>未通过审核</w:t>
+            </w:r>
+            <w:r>
+              <w:rPr>
+                <w:rFonts w:hint="eastAsia"/>
+                <w:szCs w:val="21"/>
+              </w:rPr>
+              <w:t>，还应修改</w:t>
+            </w:r>
+            <w:r>
+              <w:rPr>
+                <w:rFonts w:hint="eastAsia"/>
+                <w:szCs w:val="21"/>
+              </w:rPr>
+              <w:t>；</w:t>
+            </w:r>
+          </w:p>
+          <w:p>
+            <w:pPr>
+              <w:pStyle w:val="af2"/>
+              <w:numPr>
+                <w:ilvl w:val="0"/>
+                <w:numId w:val="36"/>
+              </w:numPr>
+              <w:adjustRightInd w:val="0"/>
+              <w:snapToGrid w:val="0"/>
+              <w:spacing w:line="300" w:lineRule="auto"/>
+              <w:ind w:firstLineChars="0"/>
+              <w:rPr>
+                <w:szCs w:val="21"/>
+              </w:rPr>
+            </w:pPr>
+            <w:r>
+              <w:rPr>
+                <w:rFonts w:hint="eastAsia"/>
+                <w:szCs w:val="21"/>
+              </w:rPr>
+              <w:t>销售单保存后，等待销售经理审核；</w:t>
+            </w:r>
+          </w:p>
+          <w:p>
+            <w:pPr>
+              <w:pStyle w:val="af2"/>
+              <w:numPr>
+                <w:ilvl w:val="0"/>
+                <w:numId w:val="36"/>
+              </w:numPr>
+              <w:adjustRightInd w:val="0"/>
+              <w:snapToGrid w:val="0"/>
+              <w:spacing w:line="300" w:lineRule="auto"/>
+              <w:ind w:firstLineChars="0"/>
+              <w:rPr>
+                <w:szCs w:val="21"/>
+              </w:rPr>
+            </w:pPr>
+            <w:r>
+              <w:rPr>
+                <w:rFonts w:hint="eastAsia"/>
+                <w:szCs w:val="21"/>
+              </w:rPr>
+              <w:t>若客户取消订购或退货，售货员需要删除销售单</w:t>
+            </w:r>
+            <w:r>
+              <w:rPr>
+                <w:rFonts w:hint="eastAsia"/>
+                <w:szCs w:val="21"/>
+              </w:rPr>
+              <w:t>。</w:t>
+            </w:r>
+          </w:p>
+          <w:p>
+            <w:pPr>
+              <w:pStyle w:val="af2"/>
+              <w:numPr>
+                <w:ilvl w:val="0"/>
+                <w:numId w:val="35"/>
+              </w:numPr>
+              <w:adjustRightInd w:val="0"/>
+              <w:snapToGrid w:val="0"/>
+              <w:spacing w:line="300" w:lineRule="auto"/>
+              <w:ind w:firstLineChars="0"/>
+              <w:rPr>
+                <w:szCs w:val="21"/>
+              </w:rPr>
+            </w:pPr>
+            <w:r>
+              <w:rPr>
+                <w:rFonts w:hint="eastAsia"/>
+                <w:szCs w:val="21"/>
+              </w:rPr>
+              <w:t>前提条件：</w:t>
+            </w:r>
+            <w:r>
+              <w:rPr>
+                <w:rFonts w:hint="eastAsia"/>
+                <w:szCs w:val="21"/>
+              </w:rPr>
+              <w:t>用例的开始需要有客户的购买信息作为依据</w:t>
+            </w:r>
+            <w:r>
+              <w:rPr>
+                <w:rFonts w:hint="eastAsia"/>
+                <w:szCs w:val="21"/>
+              </w:rPr>
+              <w:t>。</w:t>
+            </w:r>
+          </w:p>
+        </w:tc>
+      </w:tr>
+    </w:tbl>
+    <w:p>
+      <w:pPr>
+        <w:adjustRightInd w:val="0"/>
+        <w:snapToGrid w:val="0"/>
+        <w:spacing w:line="300" w:lineRule="auto"/>
+        <w:ind w:firstLineChars="200" w:firstLine="480"/>
+        <w:rPr>
+          <w:sz w:val="24"/>
+        </w:rPr>
+      </w:pPr>
+      <w:r>
+        <w:rPr>
+          <w:rFonts w:hint="eastAsia"/>
+          <w:sz w:val="24"/>
+        </w:rPr>
+        <w:t>针</w:t>
+      </w:r>
+      <w:r>
+        <w:rPr>
+          <w:rFonts w:hint="eastAsia"/>
+          <w:sz w:val="24"/>
+        </w:rPr>
+        <w:t>对</w:t>
+      </w:r>
+      <w:r>
+        <w:rPr>
+          <w:rFonts w:hint="eastAsia"/>
+          <w:sz w:val="24"/>
+        </w:rPr>
+        <w:t>客</w:t>
+      </w:r>
+      <w:r>
+        <w:rPr>
+          <w:rFonts w:hint="eastAsia"/>
+          <w:sz w:val="24"/>
+        </w:rPr>
+        <w:t>户购买货品这一用例</w:t>
+      </w:r>
+      <w:r>
+        <w:rPr>
+          <w:rFonts w:hint="eastAsia"/>
+          <w:sz w:val="24"/>
+        </w:rPr>
+        <w:t>展开</w:t>
+      </w:r>
+      <w:r>
+        <w:rPr>
+          <w:rFonts w:hint="eastAsia"/>
+          <w:sz w:val="24"/>
+        </w:rPr>
+        <w:t>业务活动建模，如下图：</w:t>
+      </w:r>
+      <w:bookmarkStart w:id="9" w:name="_GoBack"/>
+      <w:bookmarkEnd w:id="9"/>
+    </w:p>
+    <w:p>
+      <w:pPr>
+        <w:adjustRightInd w:val="0"/>
+        <w:snapToGrid w:val="0"/>
+        <w:spacing w:line="300" w:lineRule="auto"/>
+        <w:jc w:val="center"/>
+        <w:rPr>
           <w:color w:val="C00000"/>
           <w:sz w:val="24"/>
         </w:rPr>
       </w:pPr>
       <w:r>
         <w:rPr>
-          <w:rFonts w:hint="eastAsia"/>
-          <w:color w:val="C00000"/>
-          <w:sz w:val="24"/>
-        </w:rPr>
-        <w:t>参考课件“</w:t>
-      </w:r>
-      <w:r>
-        <w:rPr>
-          <w:rFonts w:hint="eastAsia"/>
-          <w:color w:val="C00000"/>
-          <w:sz w:val="24"/>
-        </w:rPr>
-        <w:t>08-1-</w:t>
-      </w:r>
-      <w:r>
-        <w:rPr>
-          <w:rFonts w:hint="eastAsia"/>
-          <w:color w:val="C00000"/>
-          <w:sz w:val="24"/>
-        </w:rPr>
-        <w:t>《软件过程与工具》</w:t>
-      </w:r>
-      <w:r>
-        <w:rPr>
-          <w:rFonts w:hint="eastAsia"/>
-          <w:color w:val="C00000"/>
-          <w:sz w:val="24"/>
-        </w:rPr>
-        <w:t>-</w:t>
-      </w:r>
-      <w:r>
-        <w:rPr>
-          <w:rFonts w:hint="eastAsia"/>
-          <w:color w:val="C00000"/>
-          <w:sz w:val="24"/>
-        </w:rPr>
-        <w:t>软件需求与需求获取</w:t>
-      </w:r>
-      <w:r>
-        <w:rPr>
-          <w:rFonts w:hint="eastAsia"/>
-          <w:color w:val="C00000"/>
-          <w:sz w:val="24"/>
-        </w:rPr>
-        <w:t>.</w:t>
-      </w:r>
-      <w:r>
-        <w:rPr>
-          <w:color w:val="C00000"/>
-          <w:sz w:val="24"/>
-        </w:rPr>
-        <w:t>pptx</w:t>
-      </w:r>
-      <w:r>
-        <w:rPr>
-          <w:rFonts w:hint="eastAsia"/>
-          <w:color w:val="C00000"/>
-          <w:sz w:val="24"/>
-        </w:rPr>
-        <w:t>”、“</w:t>
-      </w:r>
-      <w:r>
-        <w:rPr>
-          <w:rFonts w:hint="eastAsia"/>
-          <w:color w:val="C00000"/>
-          <w:sz w:val="24"/>
-        </w:rPr>
-        <w:t>08-2-</w:t>
-      </w:r>
-      <w:r>
-        <w:rPr>
-          <w:rFonts w:hint="eastAsia"/>
-          <w:color w:val="C00000"/>
-          <w:sz w:val="24"/>
-        </w:rPr>
-        <w:t>《软件过程与工具》</w:t>
-      </w:r>
-      <w:r>
-        <w:rPr>
-          <w:rFonts w:hint="eastAsia"/>
-          <w:color w:val="C00000"/>
-          <w:sz w:val="24"/>
-        </w:rPr>
-        <w:t>-</w:t>
-      </w:r>
-      <w:r>
-        <w:rPr>
-          <w:rFonts w:hint="eastAsia"/>
-          <w:color w:val="C00000"/>
-          <w:sz w:val="24"/>
-        </w:rPr>
-        <w:t>用户故事与用例建模</w:t>
-      </w:r>
-      <w:r>
-        <w:rPr>
-          <w:rFonts w:hint="eastAsia"/>
-          <w:color w:val="C00000"/>
-          <w:sz w:val="24"/>
-        </w:rPr>
-        <w:t>.</w:t>
-      </w:r>
-      <w:r>
-        <w:rPr>
-          <w:color w:val="C00000"/>
-          <w:sz w:val="24"/>
-        </w:rPr>
-        <w:t>pptx</w:t>
-      </w:r>
-      <w:r>
-        <w:rPr>
-          <w:rFonts w:hint="eastAsia"/>
-          <w:color w:val="C00000"/>
-          <w:sz w:val="24"/>
-        </w:rPr>
-        <w:t>”</w:t>
+          <w:noProof/>
+        </w:rPr>
+        <w:drawing>
+          <wp:inline distT="0" distB="0" distL="0" distR="0">
+            <wp:extent cx="5274310" cy="6082628"/>
+            <wp:effectExtent l="0" t="0" r="2540" b="0"/>
+            <wp:docPr id="5" name="图片 5"/>
+            <wp:cNvGraphicFramePr>
+              <a:graphicFrameLocks xmlns:a="http://schemas.openxmlformats.org/drawingml/2006/main" noChangeAspect="1"/>
+            </wp:cNvGraphicFramePr>
+            <a:graphic xmlns:a="http://schemas.openxmlformats.org/drawingml/2006/main">
+              <a:graphicData uri="http://schemas.openxmlformats.org/drawingml/2006/picture">
+                <pic:pic xmlns:pic="http://schemas.openxmlformats.org/drawingml/2006/picture">
+                  <pic:nvPicPr>
+                    <pic:cNvPr id="0" name="Picture 3"/>
+                    <pic:cNvPicPr>
+                      <a:picLocks noChangeAspect="1" noChangeArrowheads="1"/>
+                    </pic:cNvPicPr>
+                  </pic:nvPicPr>
+                  <pic:blipFill>
+                    <a:blip r:embed="rId17">
+                      <a:extLst>
+                        <a:ext uri="{28A0092B-C50C-407E-A947-70E740481C1C}">
+                          <a14:useLocalDpi xmlns:a14="http://schemas.microsoft.com/office/drawing/2010/main" val="0"/>
+                        </a:ext>
+                      </a:extLst>
+                    </a:blip>
+                    <a:srcRect/>
+                    <a:stretch>
+                      <a:fillRect/>
+                    </a:stretch>
+                  </pic:blipFill>
+                  <pic:spPr bwMode="auto">
+                    <a:xfrm>
+                      <a:off x="0" y="0"/>
+                      <a:ext cx="5274310" cy="6082628"/>
+                    </a:xfrm>
+                    <a:prstGeom prst="rect">
+                      <a:avLst/>
+                    </a:prstGeom>
+                    <a:noFill/>
+                    <a:ln>
+                      <a:noFill/>
+                    </a:ln>
+                  </pic:spPr>
+                </pic:pic>
+              </a:graphicData>
+            </a:graphic>
+          </wp:inline>
+        </w:drawing>
       </w:r>
     </w:p>
     <w:p>
@@ -3821,7 +4953,7 @@
           <w:lang w:eastAsia="zh-CN"/>
         </w:rPr>
       </w:pPr>
-      <w:bookmarkStart w:id="10" w:name="_Toc87808501"/>
+      <w:bookmarkStart w:id="10" w:name="_Toc87912179"/>
       <w:r>
         <w:rPr>
           <w:rFonts w:ascii="Times New Roman" w:hAnsi="Times New Roman" w:hint="eastAsia"/>
@@ -4017,7 +5149,7 @@
           <w:lang w:eastAsia="zh-CN"/>
         </w:rPr>
       </w:pPr>
-      <w:bookmarkStart w:id="11" w:name="_Toc87808502"/>
+      <w:bookmarkStart w:id="11" w:name="_Toc87912180"/>
       <w:r>
         <w:rPr>
           <w:rFonts w:ascii="Times New Roman" w:hAnsi="Times New Roman" w:hint="eastAsia"/>
@@ -4050,7 +5182,7 @@
           <w:lang w:eastAsia="zh-CN"/>
         </w:rPr>
       </w:pPr>
-      <w:bookmarkStart w:id="12" w:name="_Toc87808503"/>
+      <w:bookmarkStart w:id="12" w:name="_Toc87912181"/>
       <w:r>
         <w:rPr>
           <w:rFonts w:ascii="Times New Roman" w:hAnsi="Times New Roman" w:hint="eastAsia"/>
@@ -4103,7 +5235,7 @@
           <w:lang w:eastAsia="zh-CN"/>
         </w:rPr>
       </w:pPr>
-      <w:bookmarkStart w:id="13" w:name="_Toc87808504"/>
+      <w:bookmarkStart w:id="13" w:name="_Toc87912182"/>
       <w:r>
         <w:rPr>
           <w:rFonts w:ascii="Times New Roman" w:hAnsi="Times New Roman" w:hint="eastAsia"/>
@@ -4190,7 +5322,7 @@
                     </pic:cNvPicPr>
                   </pic:nvPicPr>
                   <pic:blipFill>
-                    <a:blip r:embed="rId16">
+                    <a:blip r:embed="rId18">
                       <a:extLst>
                         <a:ext uri="{28A0092B-C50C-407E-A947-70E740481C1C}">
                           <a14:useLocalDpi xmlns:a14="http://schemas.microsoft.com/office/drawing/2010/main" val="0"/>
@@ -4271,7 +5403,7 @@
           <w:lang w:eastAsia="zh-CN"/>
         </w:rPr>
       </w:pPr>
-      <w:bookmarkStart w:id="14" w:name="_Toc87808505"/>
+      <w:bookmarkStart w:id="14" w:name="_Toc87912183"/>
       <w:r>
         <w:rPr>
           <w:rFonts w:ascii="Times New Roman" w:hAnsi="Times New Roman" w:hint="eastAsia"/>
@@ -4345,7 +5477,7 @@
           <w:lang w:eastAsia="zh-CN"/>
         </w:rPr>
       </w:pPr>
-      <w:bookmarkStart w:id="15" w:name="_Toc87808506"/>
+      <w:bookmarkStart w:id="15" w:name="_Toc87912184"/>
       <w:r>
         <w:rPr>
           <w:rFonts w:ascii="Times New Roman" w:hAnsi="Times New Roman" w:hint="eastAsia"/>
@@ -4410,7 +5542,7 @@
           <w:lang w:eastAsia="zh-CN"/>
         </w:rPr>
       </w:pPr>
-      <w:bookmarkStart w:id="17" w:name="_Toc87808507"/>
+      <w:bookmarkStart w:id="17" w:name="_Toc87912185"/>
       <w:r>
         <w:rPr>
           <w:rFonts w:ascii="Times New Roman" w:hAnsi="Times New Roman" w:hint="eastAsia"/>
@@ -4789,7 +5921,7 @@
           <w:lang w:eastAsia="zh-CN"/>
         </w:rPr>
       </w:pPr>
-      <w:bookmarkStart w:id="18" w:name="_Toc87808508"/>
+      <w:bookmarkStart w:id="18" w:name="_Toc87912186"/>
       <w:r>
         <w:rPr>
           <w:rFonts w:ascii="Times New Roman" w:hAnsi="Times New Roman" w:hint="eastAsia"/>
@@ -4880,7 +6012,7 @@
       </w:r>
     </w:p>
     <w:sectPr>
-      <w:headerReference w:type="first" r:id="rId17"/>
+      <w:headerReference w:type="first" r:id="rId19"/>
       <w:pgSz w:w="11906" w:h="16838"/>
       <w:pgMar w:top="1440" w:right="1800" w:bottom="1440" w:left="1800" w:header="851" w:footer="992" w:gutter="0"/>
       <w:pgNumType w:start="1"/>
@@ -7083,7 +8215,7 @@
   <w:abstractNum w:abstractNumId="14" w15:restartNumberingAfterBreak="0">
     <w:nsid w:val="00000028"/>
     <w:multiLevelType w:val="multilevel"/>
-    <w:tmpl w:val="E586DCCA"/>
+    <w:tmpl w:val="E356E578"/>
     <w:lvl w:ilvl="0">
       <w:start w:val="1"/>
       <w:numFmt w:val="decimal"/>
@@ -7200,6 +8332,96 @@
     </w:lvl>
   </w:abstractNum>
   <w:abstractNum w:abstractNumId="15" w15:restartNumberingAfterBreak="0">
+    <w:nsid w:val="06F75A6D"/>
+    <w:multiLevelType w:val="hybridMultilevel"/>
+    <w:tmpl w:val="370A023A"/>
+    <w:lvl w:ilvl="0" w:tplc="CD560C6E">
+      <w:start w:val="1"/>
+      <w:numFmt w:val="decimal"/>
+      <w:suff w:val="space"/>
+      <w:lvlText w:val="%1."/>
+      <w:lvlJc w:val="left"/>
+      <w:pPr>
+        <w:ind w:left="0" w:firstLine="0"/>
+      </w:pPr>
+      <w:rPr>
+        <w:rFonts w:hint="eastAsia"/>
+      </w:rPr>
+    </w:lvl>
+    <w:lvl w:ilvl="1" w:tplc="04090019" w:tentative="1">
+      <w:start w:val="1"/>
+      <w:numFmt w:val="lowerLetter"/>
+      <w:lvlText w:val="%2)"/>
+      <w:lvlJc w:val="left"/>
+      <w:pPr>
+        <w:ind w:left="840" w:hanging="420"/>
+      </w:pPr>
+    </w:lvl>
+    <w:lvl w:ilvl="2" w:tplc="0409001B" w:tentative="1">
+      <w:start w:val="1"/>
+      <w:numFmt w:val="lowerRoman"/>
+      <w:lvlText w:val="%3."/>
+      <w:lvlJc w:val="right"/>
+      <w:pPr>
+        <w:ind w:left="1260" w:hanging="420"/>
+      </w:pPr>
+    </w:lvl>
+    <w:lvl w:ilvl="3" w:tplc="0409000F" w:tentative="1">
+      <w:start w:val="1"/>
+      <w:numFmt w:val="decimal"/>
+      <w:lvlText w:val="%4."/>
+      <w:lvlJc w:val="left"/>
+      <w:pPr>
+        <w:ind w:left="1680" w:hanging="420"/>
+      </w:pPr>
+    </w:lvl>
+    <w:lvl w:ilvl="4" w:tplc="04090019" w:tentative="1">
+      <w:start w:val="1"/>
+      <w:numFmt w:val="lowerLetter"/>
+      <w:lvlText w:val="%5)"/>
+      <w:lvlJc w:val="left"/>
+      <w:pPr>
+        <w:ind w:left="2100" w:hanging="420"/>
+      </w:pPr>
+    </w:lvl>
+    <w:lvl w:ilvl="5" w:tplc="0409001B" w:tentative="1">
+      <w:start w:val="1"/>
+      <w:numFmt w:val="lowerRoman"/>
+      <w:lvlText w:val="%6."/>
+      <w:lvlJc w:val="right"/>
+      <w:pPr>
+        <w:ind w:left="2520" w:hanging="420"/>
+      </w:pPr>
+    </w:lvl>
+    <w:lvl w:ilvl="6" w:tplc="0409000F" w:tentative="1">
+      <w:start w:val="1"/>
+      <w:numFmt w:val="decimal"/>
+      <w:lvlText w:val="%7."/>
+      <w:lvlJc w:val="left"/>
+      <w:pPr>
+        <w:ind w:left="2940" w:hanging="420"/>
+      </w:pPr>
+    </w:lvl>
+    <w:lvl w:ilvl="7" w:tplc="04090019" w:tentative="1">
+      <w:start w:val="1"/>
+      <w:numFmt w:val="lowerLetter"/>
+      <w:lvlText w:val="%8)"/>
+      <w:lvlJc w:val="left"/>
+      <w:pPr>
+        <w:ind w:left="3360" w:hanging="420"/>
+      </w:pPr>
+    </w:lvl>
+    <w:lvl w:ilvl="8" w:tplc="0409001B" w:tentative="1">
+      <w:start w:val="1"/>
+      <w:numFmt w:val="lowerRoman"/>
+      <w:lvlText w:val="%9."/>
+      <w:lvlJc w:val="right"/>
+      <w:pPr>
+        <w:ind w:left="3780" w:hanging="420"/>
+      </w:pPr>
+    </w:lvl>
+  </w:abstractNum>
+  <w:abstractNum w:abstractNumId="16" w15:restartNumberingAfterBreak="0">
     <w:nsid w:val="0B057891"/>
     <w:multiLevelType w:val="hybridMultilevel"/>
     <w:tmpl w:val="2F2881C2"/>
@@ -7285,7 +8507,96 @@
       </w:pPr>
     </w:lvl>
   </w:abstractNum>
-  <w:abstractNum w:abstractNumId="16" w15:restartNumberingAfterBreak="0">
+  <w:abstractNum w:abstractNumId="17" w15:restartNumberingAfterBreak="0">
+    <w:nsid w:val="18A52877"/>
+    <w:multiLevelType w:val="hybridMultilevel"/>
+    <w:tmpl w:val="21E242D6"/>
+    <w:lvl w:ilvl="0" w:tplc="F8FA28D0">
+      <w:start w:val="1"/>
+      <w:numFmt w:val="decimal"/>
+      <w:lvlText w:val="(%1)"/>
+      <w:lvlJc w:val="left"/>
+      <w:pPr>
+        <w:ind w:left="780" w:hanging="360"/>
+      </w:pPr>
+      <w:rPr>
+        <w:rFonts w:hint="default"/>
+      </w:rPr>
+    </w:lvl>
+    <w:lvl w:ilvl="1" w:tplc="04090019" w:tentative="1">
+      <w:start w:val="1"/>
+      <w:numFmt w:val="lowerLetter"/>
+      <w:lvlText w:val="%2)"/>
+      <w:lvlJc w:val="left"/>
+      <w:pPr>
+        <w:ind w:left="1260" w:hanging="420"/>
+      </w:pPr>
+    </w:lvl>
+    <w:lvl w:ilvl="2" w:tplc="0409001B" w:tentative="1">
+      <w:start w:val="1"/>
+      <w:numFmt w:val="lowerRoman"/>
+      <w:lvlText w:val="%3."/>
+      <w:lvlJc w:val="right"/>
+      <w:pPr>
+        <w:ind w:left="1680" w:hanging="420"/>
+      </w:pPr>
+    </w:lvl>
+    <w:lvl w:ilvl="3" w:tplc="0409000F" w:tentative="1">
+      <w:start w:val="1"/>
+      <w:numFmt w:val="decimal"/>
+      <w:lvlText w:val="%4."/>
+      <w:lvlJc w:val="left"/>
+      <w:pPr>
+        <w:ind w:left="2100" w:hanging="420"/>
+      </w:pPr>
+    </w:lvl>
+    <w:lvl w:ilvl="4" w:tplc="04090019" w:tentative="1">
+      <w:start w:val="1"/>
+      <w:numFmt w:val="lowerLetter"/>
+      <w:lvlText w:val="%5)"/>
+      <w:lvlJc w:val="left"/>
+      <w:pPr>
+        <w:ind w:left="2520" w:hanging="420"/>
+      </w:pPr>
+    </w:lvl>
+    <w:lvl w:ilvl="5" w:tplc="0409001B" w:tentative="1">
+      <w:start w:val="1"/>
+      <w:numFmt w:val="lowerRoman"/>
+      <w:lvlText w:val="%6."/>
+      <w:lvlJc w:val="right"/>
+      <w:pPr>
+        <w:ind w:left="2940" w:hanging="420"/>
+      </w:pPr>
+    </w:lvl>
+    <w:lvl w:ilvl="6" w:tplc="0409000F" w:tentative="1">
+      <w:start w:val="1"/>
+      <w:numFmt w:val="decimal"/>
+      <w:lvlText w:val="%7."/>
+      <w:lvlJc w:val="left"/>
+      <w:pPr>
+        <w:ind w:left="3360" w:hanging="420"/>
+      </w:pPr>
+    </w:lvl>
+    <w:lvl w:ilvl="7" w:tplc="04090019" w:tentative="1">
+      <w:start w:val="1"/>
+      <w:numFmt w:val="lowerLetter"/>
+      <w:lvlText w:val="%8)"/>
+      <w:lvlJc w:val="left"/>
+      <w:pPr>
+        <w:ind w:left="3780" w:hanging="420"/>
+      </w:pPr>
+    </w:lvl>
+    <w:lvl w:ilvl="8" w:tplc="0409001B" w:tentative="1">
+      <w:start w:val="1"/>
+      <w:numFmt w:val="lowerRoman"/>
+      <w:lvlText w:val="%9."/>
+      <w:lvlJc w:val="right"/>
+      <w:pPr>
+        <w:ind w:left="4200" w:hanging="420"/>
+      </w:pPr>
+    </w:lvl>
+  </w:abstractNum>
+  <w:abstractNum w:abstractNumId="18" w15:restartNumberingAfterBreak="0">
     <w:nsid w:val="18E06E49"/>
     <w:multiLevelType w:val="hybridMultilevel"/>
     <w:tmpl w:val="572ED730"/>
@@ -7374,7 +8685,7 @@
       </w:pPr>
     </w:lvl>
   </w:abstractNum>
-  <w:abstractNum w:abstractNumId="17" w15:restartNumberingAfterBreak="0">
+  <w:abstractNum w:abstractNumId="19" w15:restartNumberingAfterBreak="0">
     <w:nsid w:val="1D3B0F73"/>
     <w:multiLevelType w:val="hybridMultilevel"/>
     <w:tmpl w:val="E84088DE"/>
@@ -7487,7 +8798,7 @@
       </w:rPr>
     </w:lvl>
   </w:abstractNum>
-  <w:abstractNum w:abstractNumId="18" w15:restartNumberingAfterBreak="0">
+  <w:abstractNum w:abstractNumId="20" w15:restartNumberingAfterBreak="0">
     <w:nsid w:val="1EB24F99"/>
     <w:multiLevelType w:val="hybridMultilevel"/>
     <w:tmpl w:val="F774D2D6"/>
@@ -7601,7 +8912,7 @@
       </w:rPr>
     </w:lvl>
   </w:abstractNum>
-  <w:abstractNum w:abstractNumId="19" w15:restartNumberingAfterBreak="0">
+  <w:abstractNum w:abstractNumId="21" w15:restartNumberingAfterBreak="0">
     <w:nsid w:val="221E12A7"/>
     <w:multiLevelType w:val="hybridMultilevel"/>
     <w:tmpl w:val="1BB8BAF0"/>
@@ -7691,7 +9002,7 @@
       </w:pPr>
     </w:lvl>
   </w:abstractNum>
-  <w:abstractNum w:abstractNumId="20" w15:restartNumberingAfterBreak="0">
+  <w:abstractNum w:abstractNumId="22" w15:restartNumberingAfterBreak="0">
     <w:nsid w:val="23CA2854"/>
     <w:multiLevelType w:val="hybridMultilevel"/>
     <w:tmpl w:val="ADC8838E"/>
@@ -7804,7 +9115,96 @@
       </w:rPr>
     </w:lvl>
   </w:abstractNum>
-  <w:abstractNum w:abstractNumId="21" w15:restartNumberingAfterBreak="0">
+  <w:abstractNum w:abstractNumId="23" w15:restartNumberingAfterBreak="0">
+    <w:nsid w:val="25F72183"/>
+    <w:multiLevelType w:val="hybridMultilevel"/>
+    <w:tmpl w:val="21E242D6"/>
+    <w:lvl w:ilvl="0" w:tplc="F8FA28D0">
+      <w:start w:val="1"/>
+      <w:numFmt w:val="decimal"/>
+      <w:lvlText w:val="(%1)"/>
+      <w:lvlJc w:val="left"/>
+      <w:pPr>
+        <w:ind w:left="780" w:hanging="360"/>
+      </w:pPr>
+      <w:rPr>
+        <w:rFonts w:hint="default"/>
+      </w:rPr>
+    </w:lvl>
+    <w:lvl w:ilvl="1" w:tplc="04090019" w:tentative="1">
+      <w:start w:val="1"/>
+      <w:numFmt w:val="lowerLetter"/>
+      <w:lvlText w:val="%2)"/>
+      <w:lvlJc w:val="left"/>
+      <w:pPr>
+        <w:ind w:left="1260" w:hanging="420"/>
+      </w:pPr>
+    </w:lvl>
+    <w:lvl w:ilvl="2" w:tplc="0409001B" w:tentative="1">
+      <w:start w:val="1"/>
+      <w:numFmt w:val="lowerRoman"/>
+      <w:lvlText w:val="%3."/>
+      <w:lvlJc w:val="right"/>
+      <w:pPr>
+        <w:ind w:left="1680" w:hanging="420"/>
+      </w:pPr>
+    </w:lvl>
+    <w:lvl w:ilvl="3" w:tplc="0409000F" w:tentative="1">
+      <w:start w:val="1"/>
+      <w:numFmt w:val="decimal"/>
+      <w:lvlText w:val="%4."/>
+      <w:lvlJc w:val="left"/>
+      <w:pPr>
+        <w:ind w:left="2100" w:hanging="420"/>
+      </w:pPr>
+    </w:lvl>
+    <w:lvl w:ilvl="4" w:tplc="04090019" w:tentative="1">
+      <w:start w:val="1"/>
+      <w:numFmt w:val="lowerLetter"/>
+      <w:lvlText w:val="%5)"/>
+      <w:lvlJc w:val="left"/>
+      <w:pPr>
+        <w:ind w:left="2520" w:hanging="420"/>
+      </w:pPr>
+    </w:lvl>
+    <w:lvl w:ilvl="5" w:tplc="0409001B" w:tentative="1">
+      <w:start w:val="1"/>
+      <w:numFmt w:val="lowerRoman"/>
+      <w:lvlText w:val="%6."/>
+      <w:lvlJc w:val="right"/>
+      <w:pPr>
+        <w:ind w:left="2940" w:hanging="420"/>
+      </w:pPr>
+    </w:lvl>
+    <w:lvl w:ilvl="6" w:tplc="0409000F" w:tentative="1">
+      <w:start w:val="1"/>
+      <w:numFmt w:val="decimal"/>
+      <w:lvlText w:val="%7."/>
+      <w:lvlJc w:val="left"/>
+      <w:pPr>
+        <w:ind w:left="3360" w:hanging="420"/>
+      </w:pPr>
+    </w:lvl>
+    <w:lvl w:ilvl="7" w:tplc="04090019" w:tentative="1">
+      <w:start w:val="1"/>
+      <w:numFmt w:val="lowerLetter"/>
+      <w:lvlText w:val="%8)"/>
+      <w:lvlJc w:val="left"/>
+      <w:pPr>
+        <w:ind w:left="3780" w:hanging="420"/>
+      </w:pPr>
+    </w:lvl>
+    <w:lvl w:ilvl="8" w:tplc="0409001B" w:tentative="1">
+      <w:start w:val="1"/>
+      <w:numFmt w:val="lowerRoman"/>
+      <w:lvlText w:val="%9."/>
+      <w:lvlJc w:val="right"/>
+      <w:pPr>
+        <w:ind w:left="4200" w:hanging="420"/>
+      </w:pPr>
+    </w:lvl>
+  </w:abstractNum>
+  <w:abstractNum w:abstractNumId="24" w15:restartNumberingAfterBreak="0">
     <w:nsid w:val="26A53F31"/>
     <w:multiLevelType w:val="multilevel"/>
     <w:tmpl w:val="D03A00F0"/>
@@ -7940,7 +9340,7 @@
       </w:rPr>
     </w:lvl>
   </w:abstractNum>
-  <w:abstractNum w:abstractNumId="22" w15:restartNumberingAfterBreak="0">
+  <w:abstractNum w:abstractNumId="25" w15:restartNumberingAfterBreak="0">
     <w:nsid w:val="466602D9"/>
     <w:multiLevelType w:val="hybridMultilevel"/>
     <w:tmpl w:val="FB9AE414"/>
@@ -8029,7 +9429,7 @@
       </w:pPr>
     </w:lvl>
   </w:abstractNum>
-  <w:abstractNum w:abstractNumId="23" w15:restartNumberingAfterBreak="0">
+  <w:abstractNum w:abstractNumId="26" w15:restartNumberingAfterBreak="0">
     <w:nsid w:val="4A987C1E"/>
     <w:multiLevelType w:val="hybridMultilevel"/>
     <w:tmpl w:val="B98E2CBE"/>
@@ -8115,7 +9515,97 @@
       </w:pPr>
     </w:lvl>
   </w:abstractNum>
-  <w:abstractNum w:abstractNumId="24" w15:restartNumberingAfterBreak="0">
+  <w:abstractNum w:abstractNumId="27" w15:restartNumberingAfterBreak="0">
+    <w:nsid w:val="4F3571F8"/>
+    <w:multiLevelType w:val="hybridMultilevel"/>
+    <w:tmpl w:val="EA7648E6"/>
+    <w:lvl w:ilvl="0" w:tplc="F7482258">
+      <w:start w:val="1"/>
+      <w:numFmt w:val="decimal"/>
+      <w:suff w:val="space"/>
+      <w:lvlText w:val="(%1)"/>
+      <w:lvlJc w:val="left"/>
+      <w:pPr>
+        <w:ind w:left="420" w:hanging="420"/>
+      </w:pPr>
+      <w:rPr>
+        <w:rFonts w:hint="eastAsia"/>
+      </w:rPr>
+    </w:lvl>
+    <w:lvl w:ilvl="1" w:tplc="04090019" w:tentative="1">
+      <w:start w:val="1"/>
+      <w:numFmt w:val="lowerLetter"/>
+      <w:lvlText w:val="%2)"/>
+      <w:lvlJc w:val="left"/>
+      <w:pPr>
+        <w:ind w:left="1265" w:hanging="420"/>
+      </w:pPr>
+    </w:lvl>
+    <w:lvl w:ilvl="2" w:tplc="0409001B" w:tentative="1">
+      <w:start w:val="1"/>
+      <w:numFmt w:val="lowerRoman"/>
+      <w:lvlText w:val="%3."/>
+      <w:lvlJc w:val="right"/>
+      <w:pPr>
+        <w:ind w:left="1685" w:hanging="420"/>
+      </w:pPr>
+    </w:lvl>
+    <w:lvl w:ilvl="3" w:tplc="0409000F" w:tentative="1">
+      <w:start w:val="1"/>
+      <w:numFmt w:val="decimal"/>
+      <w:lvlText w:val="%4."/>
+      <w:lvlJc w:val="left"/>
+      <w:pPr>
+        <w:ind w:left="2105" w:hanging="420"/>
+      </w:pPr>
+    </w:lvl>
+    <w:lvl w:ilvl="4" w:tplc="04090019" w:tentative="1">
+      <w:start w:val="1"/>
+      <w:numFmt w:val="lowerLetter"/>
+      <w:lvlText w:val="%5)"/>
+      <w:lvlJc w:val="left"/>
+      <w:pPr>
+        <w:ind w:left="2525" w:hanging="420"/>
+      </w:pPr>
+    </w:lvl>
+    <w:lvl w:ilvl="5" w:tplc="0409001B" w:tentative="1">
+      <w:start w:val="1"/>
+      <w:numFmt w:val="lowerRoman"/>
+      <w:lvlText w:val="%6."/>
+      <w:lvlJc w:val="right"/>
+      <w:pPr>
+        <w:ind w:left="2945" w:hanging="420"/>
+      </w:pPr>
+    </w:lvl>
+    <w:lvl w:ilvl="6" w:tplc="0409000F" w:tentative="1">
+      <w:start w:val="1"/>
+      <w:numFmt w:val="decimal"/>
+      <w:lvlText w:val="%7."/>
+      <w:lvlJc w:val="left"/>
+      <w:pPr>
+        <w:ind w:left="3365" w:hanging="420"/>
+      </w:pPr>
+    </w:lvl>
+    <w:lvl w:ilvl="7" w:tplc="04090019" w:tentative="1">
+      <w:start w:val="1"/>
+      <w:numFmt w:val="lowerLetter"/>
+      <w:lvlText w:val="%8)"/>
+      <w:lvlJc w:val="left"/>
+      <w:pPr>
+        <w:ind w:left="3785" w:hanging="420"/>
+      </w:pPr>
+    </w:lvl>
+    <w:lvl w:ilvl="8" w:tplc="0409001B" w:tentative="1">
+      <w:start w:val="1"/>
+      <w:numFmt w:val="lowerRoman"/>
+      <w:lvlText w:val="%9."/>
+      <w:lvlJc w:val="right"/>
+      <w:pPr>
+        <w:ind w:left="4205" w:hanging="420"/>
+      </w:pPr>
+    </w:lvl>
+  </w:abstractNum>
+  <w:abstractNum w:abstractNumId="28" w15:restartNumberingAfterBreak="0">
     <w:nsid w:val="4F6D547F"/>
     <w:multiLevelType w:val="hybridMultilevel"/>
     <w:tmpl w:val="ACB40056"/>
@@ -8204,7 +9694,97 @@
       </w:pPr>
     </w:lvl>
   </w:abstractNum>
-  <w:abstractNum w:abstractNumId="25" w15:restartNumberingAfterBreak="0">
+  <w:abstractNum w:abstractNumId="29" w15:restartNumberingAfterBreak="0">
+    <w:nsid w:val="5FA208C2"/>
+    <w:multiLevelType w:val="hybridMultilevel"/>
+    <w:tmpl w:val="370A023A"/>
+    <w:lvl w:ilvl="0" w:tplc="CD560C6E">
+      <w:start w:val="1"/>
+      <w:numFmt w:val="decimal"/>
+      <w:suff w:val="space"/>
+      <w:lvlText w:val="%1."/>
+      <w:lvlJc w:val="left"/>
+      <w:pPr>
+        <w:ind w:left="0" w:firstLine="0"/>
+      </w:pPr>
+      <w:rPr>
+        <w:rFonts w:hint="eastAsia"/>
+      </w:rPr>
+    </w:lvl>
+    <w:lvl w:ilvl="1" w:tplc="04090019" w:tentative="1">
+      <w:start w:val="1"/>
+      <w:numFmt w:val="lowerLetter"/>
+      <w:lvlText w:val="%2)"/>
+      <w:lvlJc w:val="left"/>
+      <w:pPr>
+        <w:ind w:left="840" w:hanging="420"/>
+      </w:pPr>
+    </w:lvl>
+    <w:lvl w:ilvl="2" w:tplc="0409001B" w:tentative="1">
+      <w:start w:val="1"/>
+      <w:numFmt w:val="lowerRoman"/>
+      <w:lvlText w:val="%3."/>
+      <w:lvlJc w:val="right"/>
+      <w:pPr>
+        <w:ind w:left="1260" w:hanging="420"/>
+      </w:pPr>
+    </w:lvl>
+    <w:lvl w:ilvl="3" w:tplc="0409000F" w:tentative="1">
+      <w:start w:val="1"/>
+      <w:numFmt w:val="decimal"/>
+      <w:lvlText w:val="%4."/>
+      <w:lvlJc w:val="left"/>
+      <w:pPr>
+        <w:ind w:left="1680" w:hanging="420"/>
+      </w:pPr>
+    </w:lvl>
+    <w:lvl w:ilvl="4" w:tplc="04090019" w:tentative="1">
+      <w:start w:val="1"/>
+      <w:numFmt w:val="lowerLetter"/>
+      <w:lvlText w:val="%5)"/>
+      <w:lvlJc w:val="left"/>
+      <w:pPr>
+        <w:ind w:left="2100" w:hanging="420"/>
+      </w:pPr>
+    </w:lvl>
+    <w:lvl w:ilvl="5" w:tplc="0409001B" w:tentative="1">
+      <w:start w:val="1"/>
+      <w:numFmt w:val="lowerRoman"/>
+      <w:lvlText w:val="%6."/>
+      <w:lvlJc w:val="right"/>
+      <w:pPr>
+        <w:ind w:left="2520" w:hanging="420"/>
+      </w:pPr>
+    </w:lvl>
+    <w:lvl w:ilvl="6" w:tplc="0409000F" w:tentative="1">
+      <w:start w:val="1"/>
+      <w:numFmt w:val="decimal"/>
+      <w:lvlText w:val="%7."/>
+      <w:lvlJc w:val="left"/>
+      <w:pPr>
+        <w:ind w:left="2940" w:hanging="420"/>
+      </w:pPr>
+    </w:lvl>
+    <w:lvl w:ilvl="7" w:tplc="04090019" w:tentative="1">
+      <w:start w:val="1"/>
+      <w:numFmt w:val="lowerLetter"/>
+      <w:lvlText w:val="%8)"/>
+      <w:lvlJc w:val="left"/>
+      <w:pPr>
+        <w:ind w:left="3360" w:hanging="420"/>
+      </w:pPr>
+    </w:lvl>
+    <w:lvl w:ilvl="8" w:tplc="0409001B" w:tentative="1">
+      <w:start w:val="1"/>
+      <w:numFmt w:val="lowerRoman"/>
+      <w:lvlText w:val="%9."/>
+      <w:lvlJc w:val="right"/>
+      <w:pPr>
+        <w:ind w:left="3780" w:hanging="420"/>
+      </w:pPr>
+    </w:lvl>
+  </w:abstractNum>
+  <w:abstractNum w:abstractNumId="30" w15:restartNumberingAfterBreak="0">
     <w:nsid w:val="615E0F88"/>
     <w:multiLevelType w:val="multilevel"/>
     <w:tmpl w:val="F3B4FF44"/>
@@ -8317,7 +9897,186 @@
       </w:pPr>
     </w:lvl>
   </w:abstractNum>
-  <w:abstractNum w:abstractNumId="26" w15:restartNumberingAfterBreak="0">
+  <w:abstractNum w:abstractNumId="31" w15:restartNumberingAfterBreak="0">
+    <w:nsid w:val="65AF2943"/>
+    <w:multiLevelType w:val="hybridMultilevel"/>
+    <w:tmpl w:val="370A023A"/>
+    <w:lvl w:ilvl="0" w:tplc="CD560C6E">
+      <w:start w:val="1"/>
+      <w:numFmt w:val="decimal"/>
+      <w:suff w:val="space"/>
+      <w:lvlText w:val="%1."/>
+      <w:lvlJc w:val="left"/>
+      <w:pPr>
+        <w:ind w:left="0" w:firstLine="0"/>
+      </w:pPr>
+      <w:rPr>
+        <w:rFonts w:hint="eastAsia"/>
+      </w:rPr>
+    </w:lvl>
+    <w:lvl w:ilvl="1" w:tplc="04090019" w:tentative="1">
+      <w:start w:val="1"/>
+      <w:numFmt w:val="lowerLetter"/>
+      <w:lvlText w:val="%2)"/>
+      <w:lvlJc w:val="left"/>
+      <w:pPr>
+        <w:ind w:left="840" w:hanging="420"/>
+      </w:pPr>
+    </w:lvl>
+    <w:lvl w:ilvl="2" w:tplc="0409001B" w:tentative="1">
+      <w:start w:val="1"/>
+      <w:numFmt w:val="lowerRoman"/>
+      <w:lvlText w:val="%3."/>
+      <w:lvlJc w:val="right"/>
+      <w:pPr>
+        <w:ind w:left="1260" w:hanging="420"/>
+      </w:pPr>
+    </w:lvl>
+    <w:lvl w:ilvl="3" w:tplc="0409000F" w:tentative="1">
+      <w:start w:val="1"/>
+      <w:numFmt w:val="decimal"/>
+      <w:lvlText w:val="%4."/>
+      <w:lvlJc w:val="left"/>
+      <w:pPr>
+        <w:ind w:left="1680" w:hanging="420"/>
+      </w:pPr>
+    </w:lvl>
+    <w:lvl w:ilvl="4" w:tplc="04090019" w:tentative="1">
+      <w:start w:val="1"/>
+      <w:numFmt w:val="lowerLetter"/>
+      <w:lvlText w:val="%5)"/>
+      <w:lvlJc w:val="left"/>
+      <w:pPr>
+        <w:ind w:left="2100" w:hanging="420"/>
+      </w:pPr>
+    </w:lvl>
+    <w:lvl w:ilvl="5" w:tplc="0409001B" w:tentative="1">
+      <w:start w:val="1"/>
+      <w:numFmt w:val="lowerRoman"/>
+      <w:lvlText w:val="%6."/>
+      <w:lvlJc w:val="right"/>
+      <w:pPr>
+        <w:ind w:left="2520" w:hanging="420"/>
+      </w:pPr>
+    </w:lvl>
+    <w:lvl w:ilvl="6" w:tplc="0409000F" w:tentative="1">
+      <w:start w:val="1"/>
+      <w:numFmt w:val="decimal"/>
+      <w:lvlText w:val="%7."/>
+      <w:lvlJc w:val="left"/>
+      <w:pPr>
+        <w:ind w:left="2940" w:hanging="420"/>
+      </w:pPr>
+    </w:lvl>
+    <w:lvl w:ilvl="7" w:tplc="04090019" w:tentative="1">
+      <w:start w:val="1"/>
+      <w:numFmt w:val="lowerLetter"/>
+      <w:lvlText w:val="%8)"/>
+      <w:lvlJc w:val="left"/>
+      <w:pPr>
+        <w:ind w:left="3360" w:hanging="420"/>
+      </w:pPr>
+    </w:lvl>
+    <w:lvl w:ilvl="8" w:tplc="0409001B" w:tentative="1">
+      <w:start w:val="1"/>
+      <w:numFmt w:val="lowerRoman"/>
+      <w:lvlText w:val="%9."/>
+      <w:lvlJc w:val="right"/>
+      <w:pPr>
+        <w:ind w:left="3780" w:hanging="420"/>
+      </w:pPr>
+    </w:lvl>
+  </w:abstractNum>
+  <w:abstractNum w:abstractNumId="32" w15:restartNumberingAfterBreak="0">
+    <w:nsid w:val="701A537B"/>
+    <w:multiLevelType w:val="hybridMultilevel"/>
+    <w:tmpl w:val="21E242D6"/>
+    <w:lvl w:ilvl="0" w:tplc="F8FA28D0">
+      <w:start w:val="1"/>
+      <w:numFmt w:val="decimal"/>
+      <w:lvlText w:val="(%1)"/>
+      <w:lvlJc w:val="left"/>
+      <w:pPr>
+        <w:ind w:left="780" w:hanging="360"/>
+      </w:pPr>
+      <w:rPr>
+        <w:rFonts w:hint="default"/>
+      </w:rPr>
+    </w:lvl>
+    <w:lvl w:ilvl="1" w:tplc="04090019" w:tentative="1">
+      <w:start w:val="1"/>
+      <w:numFmt w:val="lowerLetter"/>
+      <w:lvlText w:val="%2)"/>
+      <w:lvlJc w:val="left"/>
+      <w:pPr>
+        <w:ind w:left="1260" w:hanging="420"/>
+      </w:pPr>
+    </w:lvl>
+    <w:lvl w:ilvl="2" w:tplc="0409001B" w:tentative="1">
+      <w:start w:val="1"/>
+      <w:numFmt w:val="lowerRoman"/>
+      <w:lvlText w:val="%3."/>
+      <w:lvlJc w:val="right"/>
+      <w:pPr>
+        <w:ind w:left="1680" w:hanging="420"/>
+      </w:pPr>
+    </w:lvl>
+    <w:lvl w:ilvl="3" w:tplc="0409000F" w:tentative="1">
+      <w:start w:val="1"/>
+      <w:numFmt w:val="decimal"/>
+      <w:lvlText w:val="%4."/>
+      <w:lvlJc w:val="left"/>
+      <w:pPr>
+        <w:ind w:left="2100" w:hanging="420"/>
+      </w:pPr>
+    </w:lvl>
+    <w:lvl w:ilvl="4" w:tplc="04090019" w:tentative="1">
+      <w:start w:val="1"/>
+      <w:numFmt w:val="lowerLetter"/>
+      <w:lvlText w:val="%5)"/>
+      <w:lvlJc w:val="left"/>
+      <w:pPr>
+        <w:ind w:left="2520" w:hanging="420"/>
+      </w:pPr>
+    </w:lvl>
+    <w:lvl w:ilvl="5" w:tplc="0409001B" w:tentative="1">
+      <w:start w:val="1"/>
+      <w:numFmt w:val="lowerRoman"/>
+      <w:lvlText w:val="%6."/>
+      <w:lvlJc w:val="right"/>
+      <w:pPr>
+        <w:ind w:left="2940" w:hanging="420"/>
+      </w:pPr>
+    </w:lvl>
+    <w:lvl w:ilvl="6" w:tplc="0409000F" w:tentative="1">
+      <w:start w:val="1"/>
+      <w:numFmt w:val="decimal"/>
+      <w:lvlText w:val="%7."/>
+      <w:lvlJc w:val="left"/>
+      <w:pPr>
+        <w:ind w:left="3360" w:hanging="420"/>
+      </w:pPr>
+    </w:lvl>
+    <w:lvl w:ilvl="7" w:tplc="04090019" w:tentative="1">
+      <w:start w:val="1"/>
+      <w:numFmt w:val="lowerLetter"/>
+      <w:lvlText w:val="%8)"/>
+      <w:lvlJc w:val="left"/>
+      <w:pPr>
+        <w:ind w:left="3780" w:hanging="420"/>
+      </w:pPr>
+    </w:lvl>
+    <w:lvl w:ilvl="8" w:tplc="0409001B" w:tentative="1">
+      <w:start w:val="1"/>
+      <w:numFmt w:val="lowerRoman"/>
+      <w:lvlText w:val="%9."/>
+      <w:lvlJc w:val="right"/>
+      <w:pPr>
+        <w:ind w:left="4200" w:hanging="420"/>
+      </w:pPr>
+    </w:lvl>
+  </w:abstractNum>
+  <w:abstractNum w:abstractNumId="33" w15:restartNumberingAfterBreak="0">
     <w:nsid w:val="742746AC"/>
     <w:multiLevelType w:val="multilevel"/>
     <w:tmpl w:val="0409001D"/>
@@ -8403,7 +10162,7 @@
       </w:pPr>
     </w:lvl>
   </w:abstractNum>
-  <w:abstractNum w:abstractNumId="27" w15:restartNumberingAfterBreak="0">
+  <w:abstractNum w:abstractNumId="34" w15:restartNumberingAfterBreak="0">
     <w:nsid w:val="7FE301B5"/>
     <w:multiLevelType w:val="hybridMultilevel"/>
     <w:tmpl w:val="4C92E5D2"/>
@@ -8562,10 +10321,10 @@
     <w:abstractNumId w:val="2"/>
   </w:num>
   <w:num w:numId="16">
-    <w:abstractNumId w:val="21"/>
+    <w:abstractNumId w:val="24"/>
   </w:num>
   <w:num w:numId="17">
-    <w:abstractNumId w:val="25"/>
+    <w:abstractNumId w:val="30"/>
   </w:num>
   <w:num w:numId="18">
     <w:abstractNumId w:val="14"/>
@@ -8598,36 +10357,57 @@
     </w:lvlOverride>
   </w:num>
   <w:num w:numId="19">
+    <w:abstractNumId w:val="22"/>
+  </w:num>
+  <w:num w:numId="20">
+    <w:abstractNumId w:val="26"/>
+  </w:num>
+  <w:num w:numId="21">
     <w:abstractNumId w:val="20"/>
   </w:num>
-  <w:num w:numId="20">
+  <w:num w:numId="22">
+    <w:abstractNumId w:val="33"/>
+  </w:num>
+  <w:num w:numId="23">
+    <w:abstractNumId w:val="18"/>
+  </w:num>
+  <w:num w:numId="24">
+    <w:abstractNumId w:val="16"/>
+  </w:num>
+  <w:num w:numId="25">
+    <w:abstractNumId w:val="21"/>
+  </w:num>
+  <w:num w:numId="26">
+    <w:abstractNumId w:val="34"/>
+  </w:num>
+  <w:num w:numId="27">
+    <w:abstractNumId w:val="28"/>
+  </w:num>
+  <w:num w:numId="28">
+    <w:abstractNumId w:val="25"/>
+  </w:num>
+  <w:num w:numId="29">
+    <w:abstractNumId w:val="19"/>
+  </w:num>
+  <w:num w:numId="30">
+    <w:abstractNumId w:val="15"/>
+  </w:num>
+  <w:num w:numId="31">
+    <w:abstractNumId w:val="27"/>
+  </w:num>
+  <w:num w:numId="32">
+    <w:abstractNumId w:val="32"/>
+  </w:num>
+  <w:num w:numId="33">
+    <w:abstractNumId w:val="29"/>
+  </w:num>
+  <w:num w:numId="34">
     <w:abstractNumId w:val="23"/>
   </w:num>
-  <w:num w:numId="21">
-    <w:abstractNumId w:val="18"/>
+  <w:num w:numId="35">
+    <w:abstractNumId w:val="31"/>
   </w:num>
-  <w:num w:numId="22">
-    <w:abstractNumId w:val="26"/>
-  </w:num>
-  <w:num w:numId="23">
-    <w:abstractNumId w:val="16"/>
-  </w:num>
-  <w:num w:numId="24">
-    <w:abstractNumId w:val="15"/>
-  </w:num>
-  <w:num w:numId="25">
-    <w:abstractNumId w:val="19"/>
-  </w:num>
-  <w:num w:numId="26">
-    <w:abstractNumId w:val="27"/>
-  </w:num>
-  <w:num w:numId="27">
-    <w:abstractNumId w:val="24"/>
-  </w:num>
-  <w:num w:numId="28">
-    <w:abstractNumId w:val="22"/>
-  </w:num>
-  <w:num w:numId="29">
+  <w:num w:numId="36">
     <w:abstractNumId w:val="17"/>
   </w:num>
 </w:numbering>
@@ -8648,7 +10428,6 @@
     <w:lsdException w:name="Normal" w:qFormat="1"/>
     <w:lsdException w:name="heading 1" w:qFormat="1"/>
     <w:lsdException w:name="heading 2" w:qFormat="1"/>
-    <w:lsdException w:name="heading 3" w:qFormat="1"/>
     <w:lsdException w:name="heading 4" w:qFormat="1"/>
     <w:lsdException w:name="heading 5" w:semiHidden="1" w:unhideWhenUsed="1" w:qFormat="1"/>
     <w:lsdException w:name="heading 6" w:semiHidden="1" w:unhideWhenUsed="1" w:qFormat="1"/>
@@ -8988,7 +10767,7 @@
     <w:name w:val="heading 3"/>
     <w:basedOn w:val="a"/>
     <w:next w:val="a"/>
-    <w:qFormat/>
+    <w:rsid w:val="00183607"/>
     <w:pPr>
       <w:keepNext/>
       <w:keepLines/>
@@ -8996,9 +10775,9 @@
       <w:outlineLvl w:val="2"/>
     </w:pPr>
     <w:rPr>
-      <w:b/>
+      <w:rFonts w:eastAsia="黑体"/>
       <w:bCs/>
-      <w:sz w:val="32"/>
+      <w:sz w:val="28"/>
       <w:szCs w:val="32"/>
     </w:rPr>
   </w:style>
@@ -9441,6 +11220,16 @@
       <w:ind w:leftChars="200" w:left="420"/>
     </w:pPr>
   </w:style>
+  <w:style w:type="paragraph" w:styleId="af2">
+    <w:name w:val="List Paragraph"/>
+    <w:basedOn w:val="a"/>
+    <w:uiPriority w:val="34"/>
+    <w:qFormat/>
+    <w:rsid w:val="0058499E"/>
+    <w:pPr>
+      <w:ind w:firstLineChars="200" w:firstLine="420"/>
+    </w:pPr>
+  </w:style>
 </w:styles>
 </file>
 
@@ -9744,7 +11533,7 @@
 </file>
 
 <file path=customXml/itemProps1.xml><?xml version="1.0" encoding="utf-8"?>
-<ds:datastoreItem xmlns:ds="http://schemas.openxmlformats.org/officeDocument/2006/customXml" ds:itemID="{DB3D69C0-25D0-4FD7-A3EC-603EF32EE902}">
+<ds:datastoreItem xmlns:ds="http://schemas.openxmlformats.org/officeDocument/2006/customXml" ds:itemID="{2B3187F7-8AA9-489A-9FCD-49E545660D36}">
   <ds:schemaRefs>
     <ds:schemaRef ds:uri="http://schemas.openxmlformats.org/officeDocument/2006/bibliography"/>
   </ds:schemaRefs>

</xml_diff>